<commit_message>
Uploading Olanzapine and Succinic Acid
Uploading Olanzapine A and B and Succinic Acid A, B and C
</commit_message>
<xml_diff>
--- a/Olanzapine/Olanzapine.docx
+++ b/Olanzapine/Olanzapine.docx
@@ -77,7 +77,7 @@
           <v:shape id="_x0000_i1025" type="#_x0000_t75" style="width:141.75pt;height:156pt" o:ole="">
             <v:imagedata r:id="rId6" o:title=""/>
           </v:shape>
-          <o:OLEObject Type="Embed" ProgID="ACD.ChemSketch.20" ShapeID="_x0000_i1025" DrawAspect="Content" ObjectID="_1791706968" r:id="rId7"/>
+          <o:OLEObject Type="Embed" ProgID="ACD.ChemSketch.20" ShapeID="_x0000_i1025" DrawAspect="Content" ObjectID="_1792242785" r:id="rId7"/>
         </w:object>
       </w:r>
     </w:p>
@@ -134,6 +134,59 @@
         </w:rPr>
         <w:t>tudies</w:t>
       </w:r>
+    </w:p>
+    <w:p>
+      <w:pPr>
+        <w:rPr>
+          <w:lang w:val="en-US"/>
+        </w:rPr>
+      </w:pPr>
+      <w:r>
+        <w:rPr>
+          <w:lang w:val="en-US"/>
+        </w:rPr>
+        <w:t xml:space="preserve">This work was carried out in collaboration with Susan Reutzel-Edens and Rajni Miglani-Bhardwaj when they were working at Eli Lilly and the University of Strathclyde, respectively.  A rigid molecule MOLPAK search was carried out in 2010, but this has not been published.  This is called search B.  A flexible </w:t>
+      </w:r>
+      <w:proofErr w:type="spellStart"/>
+      <w:r>
+        <w:rPr>
+          <w:lang w:val="en-US"/>
+        </w:rPr>
+        <w:t>CrystalPredictor</w:t>
+      </w:r>
+      <w:proofErr w:type="spellEnd"/>
+      <w:r>
+        <w:rPr>
+          <w:lang w:val="en-US"/>
+        </w:rPr>
+        <w:t xml:space="preserve"> search was carried out in 2013.  This is called search A.</w:t>
+      </w:r>
+    </w:p>
+    <w:p>
+      <w:pPr>
+        <w:rPr>
+          <w:lang w:val="en-US"/>
+        </w:rPr>
+      </w:pPr>
+      <w:r>
+        <w:rPr>
+          <w:lang w:val="en-US"/>
+        </w:rPr>
+        <w:t xml:space="preserve">There were second derivative properties </w:t>
+      </w:r>
+      <w:r>
+        <w:rPr>
+          <w:lang w:val="en-US"/>
+        </w:rPr>
+        <w:t>which could not be uploaded to the database, but the free energy corrections derived from these could.</w:t>
+      </w:r>
+    </w:p>
+    <w:p>
+      <w:pPr>
+        <w:rPr>
+          <w:lang w:val="en-US"/>
+        </w:rPr>
+      </w:pPr>
     </w:p>
     <w:tbl>
       <w:tblPr>
@@ -158,13 +211,13 @@
           <w:tcPr>
             <w:tcW w:w="0" w:type="auto"/>
             <w:tcBorders>
-              <w:top w:val="single" w:sz="24" w:space="0" w:color="FF0000"/>
+              <w:top w:val="single" w:sz="24" w:space="0" w:color="auto"/>
+              <w:left w:val="single" w:sz="24" w:space="0" w:color="auto"/>
               <w:bottom w:val="single" w:sz="4" w:space="0" w:color="auto"/>
               <w:right w:val="single" w:sz="4" w:space="0" w:color="auto"/>
             </w:tcBorders>
             <w:shd w:val="clear" w:color="auto" w:fill="auto"/>
             <w:noWrap/>
-            <w:hideMark/>
           </w:tcPr>
           <w:p>
             <w:pPr>
@@ -191,13 +244,13 @@
           <w:tcPr>
             <w:tcW w:w="0" w:type="auto"/>
             <w:tcBorders>
-              <w:top w:val="single" w:sz="24" w:space="0" w:color="FF0000"/>
+              <w:top w:val="single" w:sz="24" w:space="0" w:color="auto"/>
               <w:left w:val="single" w:sz="4" w:space="0" w:color="auto"/>
               <w:bottom w:val="single" w:sz="4" w:space="0" w:color="auto"/>
+              <w:right w:val="single" w:sz="24" w:space="0" w:color="auto"/>
             </w:tcBorders>
             <w:shd w:val="clear" w:color="auto" w:fill="auto"/>
             <w:noWrap/>
-            <w:hideMark/>
           </w:tcPr>
           <w:p>
             <w:pPr>
@@ -230,12 +283,12 @@
             <w:tcW w:w="0" w:type="auto"/>
             <w:tcBorders>
               <w:top w:val="single" w:sz="4" w:space="0" w:color="auto"/>
+              <w:left w:val="single" w:sz="24" w:space="0" w:color="auto"/>
               <w:bottom w:val="single" w:sz="4" w:space="0" w:color="auto"/>
               <w:right w:val="single" w:sz="4" w:space="0" w:color="auto"/>
             </w:tcBorders>
             <w:shd w:val="clear" w:color="auto" w:fill="auto"/>
             <w:noWrap/>
-            <w:hideMark/>
           </w:tcPr>
           <w:p>
             <w:pPr>
@@ -265,10 +318,10 @@
               <w:top w:val="single" w:sz="4" w:space="0" w:color="auto"/>
               <w:left w:val="single" w:sz="4" w:space="0" w:color="auto"/>
               <w:bottom w:val="single" w:sz="4" w:space="0" w:color="auto"/>
+              <w:right w:val="single" w:sz="24" w:space="0" w:color="auto"/>
             </w:tcBorders>
             <w:shd w:val="clear" w:color="auto" w:fill="auto"/>
             <w:noWrap/>
-            <w:hideMark/>
           </w:tcPr>
           <w:p>
             <w:pPr>
@@ -301,12 +354,12 @@
             <w:tcW w:w="0" w:type="auto"/>
             <w:tcBorders>
               <w:top w:val="single" w:sz="4" w:space="0" w:color="auto"/>
+              <w:left w:val="single" w:sz="24" w:space="0" w:color="auto"/>
               <w:bottom w:val="single" w:sz="4" w:space="0" w:color="auto"/>
               <w:right w:val="single" w:sz="4" w:space="0" w:color="auto"/>
             </w:tcBorders>
             <w:shd w:val="clear" w:color="auto" w:fill="auto"/>
             <w:noWrap/>
-            <w:hideMark/>
           </w:tcPr>
           <w:p>
             <w:pPr>
@@ -318,7 +371,6 @@
                 <w:lang w:eastAsia="en-GB"/>
               </w:rPr>
             </w:pPr>
-            <w:proofErr w:type="spellStart"/>
             <w:r>
               <w:rPr>
                 <w:rFonts w:ascii="Arial" w:eastAsia="Times New Roman" w:hAnsi="Arial" w:cs="Arial"/>
@@ -326,9 +378,8 @@
                 <w:szCs w:val="20"/>
                 <w:lang w:eastAsia="en-GB"/>
               </w:rPr>
-              <w:t>Study_ID</w:t>
-            </w:r>
-            <w:proofErr w:type="spellEnd"/>
+              <w:t>Common Name</w:t>
+            </w:r>
           </w:p>
         </w:tc>
         <w:tc>
@@ -338,10 +389,10 @@
               <w:top w:val="single" w:sz="4" w:space="0" w:color="auto"/>
               <w:left w:val="single" w:sz="4" w:space="0" w:color="auto"/>
               <w:bottom w:val="single" w:sz="4" w:space="0" w:color="auto"/>
+              <w:right w:val="single" w:sz="24" w:space="0" w:color="auto"/>
             </w:tcBorders>
             <w:shd w:val="clear" w:color="auto" w:fill="auto"/>
             <w:noWrap/>
-            <w:hideMark/>
           </w:tcPr>
           <w:p>
             <w:pPr>
@@ -360,7 +411,7 @@
                 <w:szCs w:val="20"/>
                 <w:lang w:eastAsia="en-GB"/>
               </w:rPr>
-              <w:t>20</w:t>
+              <w:t>Olanzapine</w:t>
             </w:r>
           </w:p>
         </w:tc>
@@ -374,12 +425,12 @@
             <w:tcW w:w="0" w:type="auto"/>
             <w:tcBorders>
               <w:top w:val="single" w:sz="4" w:space="0" w:color="auto"/>
+              <w:left w:val="single" w:sz="24" w:space="0" w:color="auto"/>
               <w:bottom w:val="single" w:sz="4" w:space="0" w:color="auto"/>
               <w:right w:val="single" w:sz="4" w:space="0" w:color="auto"/>
             </w:tcBorders>
             <w:shd w:val="clear" w:color="auto" w:fill="auto"/>
             <w:noWrap/>
-            <w:hideMark/>
           </w:tcPr>
           <w:p>
             <w:pPr>
@@ -398,7 +449,7 @@
                 <w:szCs w:val="20"/>
                 <w:lang w:eastAsia="en-GB"/>
               </w:rPr>
-              <w:t>Common Name</w:t>
+              <w:t>IUPAC Systematic Name</w:t>
             </w:r>
           </w:p>
         </w:tc>
@@ -409,10 +460,10 @@
               <w:top w:val="single" w:sz="4" w:space="0" w:color="auto"/>
               <w:left w:val="single" w:sz="4" w:space="0" w:color="auto"/>
               <w:bottom w:val="single" w:sz="4" w:space="0" w:color="auto"/>
+              <w:right w:val="single" w:sz="24" w:space="0" w:color="auto"/>
             </w:tcBorders>
             <w:shd w:val="clear" w:color="auto" w:fill="auto"/>
             <w:noWrap/>
-            <w:hideMark/>
           </w:tcPr>
           <w:p>
             <w:pPr>
@@ -431,7 +482,7 @@
                 <w:szCs w:val="20"/>
                 <w:lang w:eastAsia="en-GB"/>
               </w:rPr>
-              <w:t>Olanzapine</w:t>
+              <w:t>2-Methyl-10-(4-methyl-1-piperazinyl)-4H-3-thia-4,9-diaza-benzo[f]azulene</w:t>
             </w:r>
           </w:p>
         </w:tc>
@@ -445,12 +496,12 @@
             <w:tcW w:w="0" w:type="auto"/>
             <w:tcBorders>
               <w:top w:val="single" w:sz="4" w:space="0" w:color="auto"/>
-              <w:bottom w:val="single" w:sz="4" w:space="0" w:color="auto"/>
+              <w:left w:val="single" w:sz="24" w:space="0" w:color="auto"/>
+              <w:bottom w:val="single" w:sz="24" w:space="0" w:color="auto"/>
               <w:right w:val="single" w:sz="4" w:space="0" w:color="auto"/>
             </w:tcBorders>
             <w:shd w:val="clear" w:color="auto" w:fill="auto"/>
             <w:noWrap/>
-            <w:hideMark/>
           </w:tcPr>
           <w:p>
             <w:pPr>
@@ -469,8 +520,19 @@
                 <w:szCs w:val="20"/>
                 <w:lang w:eastAsia="en-GB"/>
               </w:rPr>
-              <w:t>IUPAC Systematic Name</w:t>
-            </w:r>
+              <w:t xml:space="preserve">CSD </w:t>
+            </w:r>
+            <w:proofErr w:type="spellStart"/>
+            <w:r>
+              <w:rPr>
+                <w:rFonts w:ascii="Arial" w:eastAsia="Times New Roman" w:hAnsi="Arial" w:cs="Arial"/>
+                <w:sz w:val="20"/>
+                <w:szCs w:val="20"/>
+                <w:lang w:eastAsia="en-GB"/>
+              </w:rPr>
+              <w:t>Refcodes</w:t>
+            </w:r>
+            <w:proofErr w:type="spellEnd"/>
           </w:p>
         </w:tc>
         <w:tc>
@@ -479,11 +541,11 @@
             <w:tcBorders>
               <w:top w:val="single" w:sz="4" w:space="0" w:color="auto"/>
               <w:left w:val="single" w:sz="4" w:space="0" w:color="auto"/>
-              <w:bottom w:val="single" w:sz="4" w:space="0" w:color="auto"/>
+              <w:bottom w:val="single" w:sz="24" w:space="0" w:color="auto"/>
+              <w:right w:val="single" w:sz="24" w:space="0" w:color="auto"/>
             </w:tcBorders>
             <w:shd w:val="clear" w:color="auto" w:fill="auto"/>
             <w:noWrap/>
-            <w:hideMark/>
           </w:tcPr>
           <w:p>
             <w:pPr>
@@ -502,7 +564,7 @@
                 <w:szCs w:val="20"/>
                 <w:lang w:eastAsia="en-GB"/>
               </w:rPr>
-              <w:t>2-Methyl-10-(4-methyl-1-piperazinyl)-4H-3-thia-4,9-diaza-benzo[f]azulene</w:t>
+              <w:t>UNOGIN03, UNOGIN04, UNOGIN06, UNOGIN05</w:t>
             </w:r>
           </w:p>
         </w:tc>
@@ -515,13 +577,13 @@
           <w:tcPr>
             <w:tcW w:w="0" w:type="auto"/>
             <w:tcBorders>
-              <w:top w:val="single" w:sz="4" w:space="0" w:color="auto"/>
-              <w:bottom w:val="single" w:sz="4" w:space="0" w:color="auto"/>
-              <w:right w:val="single" w:sz="4" w:space="0" w:color="auto"/>
+              <w:top w:val="single" w:sz="24" w:space="0" w:color="auto"/>
+              <w:left w:val="nil"/>
+              <w:bottom w:val="single" w:sz="24" w:space="0" w:color="FF0000"/>
+              <w:right w:val="nil"/>
             </w:tcBorders>
             <w:shd w:val="clear" w:color="auto" w:fill="auto"/>
             <w:noWrap/>
-            <w:hideMark/>
           </w:tcPr>
           <w:p>
             <w:pPr>
@@ -533,39 +595,19 @@
                 <w:lang w:eastAsia="en-GB"/>
               </w:rPr>
             </w:pPr>
-            <w:r>
-              <w:rPr>
-                <w:rFonts w:ascii="Arial" w:eastAsia="Times New Roman" w:hAnsi="Arial" w:cs="Arial"/>
-                <w:sz w:val="20"/>
-                <w:szCs w:val="20"/>
-                <w:lang w:eastAsia="en-GB"/>
-              </w:rPr>
-              <w:t xml:space="preserve">CSD </w:t>
-            </w:r>
-            <w:proofErr w:type="spellStart"/>
-            <w:r>
-              <w:rPr>
-                <w:rFonts w:ascii="Arial" w:eastAsia="Times New Roman" w:hAnsi="Arial" w:cs="Arial"/>
-                <w:sz w:val="20"/>
-                <w:szCs w:val="20"/>
-                <w:lang w:eastAsia="en-GB"/>
-              </w:rPr>
-              <w:t>Refcodes</w:t>
-            </w:r>
-            <w:proofErr w:type="spellEnd"/>
-          </w:p>
-        </w:tc>
-        <w:tc>
-          <w:tcPr>
-            <w:tcW w:w="0" w:type="auto"/>
-            <w:tcBorders>
-              <w:top w:val="single" w:sz="4" w:space="0" w:color="auto"/>
-              <w:left w:val="single" w:sz="4" w:space="0" w:color="auto"/>
-              <w:bottom w:val="single" w:sz="4" w:space="0" w:color="auto"/>
+          </w:p>
+        </w:tc>
+        <w:tc>
+          <w:tcPr>
+            <w:tcW w:w="0" w:type="auto"/>
+            <w:tcBorders>
+              <w:top w:val="single" w:sz="24" w:space="0" w:color="auto"/>
+              <w:left w:val="nil"/>
+              <w:bottom w:val="single" w:sz="24" w:space="0" w:color="FF0000"/>
+              <w:right w:val="nil"/>
             </w:tcBorders>
             <w:shd w:val="clear" w:color="auto" w:fill="auto"/>
             <w:noWrap/>
-            <w:hideMark/>
           </w:tcPr>
           <w:p>
             <w:pPr>
@@ -577,15 +619,6 @@
                 <w:lang w:eastAsia="en-GB"/>
               </w:rPr>
             </w:pPr>
-            <w:r>
-              <w:rPr>
-                <w:rFonts w:ascii="Arial" w:eastAsia="Times New Roman" w:hAnsi="Arial" w:cs="Arial"/>
-                <w:sz w:val="20"/>
-                <w:szCs w:val="20"/>
-                <w:lang w:eastAsia="en-GB"/>
-              </w:rPr>
-              <w:t>UNOGIN03, UNOGIN04, UNOGIN06, UNOGIN05</w:t>
-            </w:r>
           </w:p>
         </w:tc>
       </w:tr>
@@ -597,13 +630,12 @@
           <w:tcPr>
             <w:tcW w:w="0" w:type="auto"/>
             <w:tcBorders>
-              <w:top w:val="single" w:sz="4" w:space="0" w:color="auto"/>
+              <w:top w:val="single" w:sz="24" w:space="0" w:color="FF0000"/>
               <w:bottom w:val="single" w:sz="4" w:space="0" w:color="auto"/>
               <w:right w:val="single" w:sz="4" w:space="0" w:color="auto"/>
             </w:tcBorders>
             <w:shd w:val="clear" w:color="auto" w:fill="auto"/>
             <w:noWrap/>
-            <w:hideMark/>
           </w:tcPr>
           <w:p>
             <w:pPr>
@@ -622,21 +654,20 @@
                 <w:szCs w:val="20"/>
                 <w:lang w:eastAsia="en-GB"/>
               </w:rPr>
-              <w:t>Scientist</w:t>
-            </w:r>
-          </w:p>
-        </w:tc>
-        <w:tc>
-          <w:tcPr>
-            <w:tcW w:w="0" w:type="auto"/>
-            <w:tcBorders>
-              <w:top w:val="single" w:sz="4" w:space="0" w:color="auto"/>
+              <w:t>Search Identifier</w:t>
+            </w:r>
+          </w:p>
+        </w:tc>
+        <w:tc>
+          <w:tcPr>
+            <w:tcW w:w="0" w:type="auto"/>
+            <w:tcBorders>
+              <w:top w:val="single" w:sz="24" w:space="0" w:color="FF0000"/>
               <w:left w:val="single" w:sz="4" w:space="0" w:color="auto"/>
               <w:bottom w:val="single" w:sz="4" w:space="0" w:color="auto"/>
             </w:tcBorders>
             <w:shd w:val="clear" w:color="auto" w:fill="auto"/>
             <w:noWrap/>
-            <w:hideMark/>
           </w:tcPr>
           <w:p>
             <w:pPr>
@@ -655,7 +686,7 @@
                 <w:szCs w:val="20"/>
                 <w:lang w:eastAsia="en-GB"/>
               </w:rPr>
-              <w:t>Louise Price</w:t>
+              <w:t>A</w:t>
             </w:r>
           </w:p>
         </w:tc>
@@ -693,7 +724,7 @@
                 <w:szCs w:val="20"/>
                 <w:lang w:eastAsia="en-GB"/>
               </w:rPr>
-              <w:t>Date</w:t>
+              <w:t>Scientist</w:t>
             </w:r>
           </w:p>
         </w:tc>
@@ -726,7 +757,7 @@
                 <w:szCs w:val="20"/>
                 <w:lang w:eastAsia="en-GB"/>
               </w:rPr>
-              <w:t>2013</w:t>
+              <w:t>Louise Price</w:t>
             </w:r>
           </w:p>
         </w:tc>
@@ -740,12 +771,12 @@
             <w:tcW w:w="0" w:type="auto"/>
             <w:tcBorders>
               <w:top w:val="single" w:sz="4" w:space="0" w:color="auto"/>
-              <w:bottom w:val="single" w:sz="24" w:space="0" w:color="FF0000"/>
+              <w:bottom w:val="single" w:sz="4" w:space="0" w:color="auto"/>
               <w:right w:val="single" w:sz="4" w:space="0" w:color="auto"/>
             </w:tcBorders>
             <w:shd w:val="clear" w:color="auto" w:fill="auto"/>
             <w:noWrap/>
-            <w:vAlign w:val="bottom"/>
+            <w:hideMark/>
           </w:tcPr>
           <w:p>
             <w:pPr>
@@ -759,11 +790,12 @@
             </w:pPr>
             <w:r>
               <w:rPr>
-                <w:rFonts w:ascii="Arial" w:hAnsi="Arial" w:cs="Arial"/>
-                <w:sz w:val="20"/>
-                <w:szCs w:val="20"/>
-              </w:rPr>
-              <w:t>Publication</w:t>
+                <w:rFonts w:ascii="Arial" w:eastAsia="Times New Roman" w:hAnsi="Arial" w:cs="Arial"/>
+                <w:sz w:val="20"/>
+                <w:szCs w:val="20"/>
+                <w:lang w:eastAsia="en-GB"/>
+              </w:rPr>
+              <w:t>Date</w:t>
             </w:r>
           </w:p>
         </w:tc>
@@ -773,11 +805,11 @@
             <w:tcBorders>
               <w:top w:val="single" w:sz="4" w:space="0" w:color="auto"/>
               <w:left w:val="single" w:sz="4" w:space="0" w:color="auto"/>
-              <w:bottom w:val="single" w:sz="24" w:space="0" w:color="FF0000"/>
+              <w:bottom w:val="single" w:sz="4" w:space="0" w:color="auto"/>
             </w:tcBorders>
             <w:shd w:val="clear" w:color="auto" w:fill="auto"/>
             <w:noWrap/>
-            <w:vAlign w:val="bottom"/>
+            <w:hideMark/>
           </w:tcPr>
           <w:p>
             <w:pPr>
@@ -791,29 +823,12 @@
             </w:pPr>
             <w:r>
               <w:rPr>
-                <w:rFonts w:ascii="Arial" w:hAnsi="Arial" w:cs="Arial"/>
-                <w:sz w:val="20"/>
-                <w:szCs w:val="20"/>
-              </w:rPr>
-              <w:t xml:space="preserve">Bhardwaj RM, Price LS, Price SL, Reutzel-Edens SM, Miller GJ, Oswald IDH, Johnston B, Florence AJ 2013. </w:t>
-            </w:r>
-            <w:proofErr w:type="spellStart"/>
-            <w:r>
-              <w:rPr>
-                <w:rFonts w:ascii="Arial" w:hAnsi="Arial" w:cs="Arial"/>
-                <w:sz w:val="20"/>
-                <w:szCs w:val="20"/>
-              </w:rPr>
-              <w:t>Cryst</w:t>
-            </w:r>
-            <w:proofErr w:type="spellEnd"/>
-            <w:r>
-              <w:rPr>
-                <w:rFonts w:ascii="Arial" w:hAnsi="Arial" w:cs="Arial"/>
-                <w:sz w:val="20"/>
-                <w:szCs w:val="20"/>
-              </w:rPr>
-              <w:t xml:space="preserve"> Growth Des 13, 1602-1617.</w:t>
+                <w:rFonts w:ascii="Arial" w:eastAsia="Times New Roman" w:hAnsi="Arial" w:cs="Arial"/>
+                <w:sz w:val="20"/>
+                <w:szCs w:val="20"/>
+                <w:lang w:eastAsia="en-GB"/>
+              </w:rPr>
+              <w:t>2013</w:t>
             </w:r>
           </w:p>
         </w:tc>
@@ -826,13 +841,13 @@
           <w:tcPr>
             <w:tcW w:w="0" w:type="auto"/>
             <w:tcBorders>
-              <w:top w:val="single" w:sz="24" w:space="0" w:color="FF0000"/>
-              <w:bottom w:val="single" w:sz="4" w:space="0" w:color="auto"/>
+              <w:top w:val="single" w:sz="4" w:space="0" w:color="auto"/>
+              <w:bottom w:val="single" w:sz="24" w:space="0" w:color="FF0000"/>
               <w:right w:val="single" w:sz="4" w:space="0" w:color="auto"/>
             </w:tcBorders>
             <w:shd w:val="clear" w:color="auto" w:fill="auto"/>
             <w:noWrap/>
-            <w:hideMark/>
+            <w:vAlign w:val="bottom"/>
           </w:tcPr>
           <w:p>
             <w:pPr>
@@ -846,26 +861,25 @@
             </w:pPr>
             <w:r>
               <w:rPr>
-                <w:rFonts w:ascii="Arial" w:eastAsia="Times New Roman" w:hAnsi="Arial" w:cs="Arial"/>
-                <w:sz w:val="20"/>
-                <w:szCs w:val="20"/>
-                <w:lang w:eastAsia="en-GB"/>
-              </w:rPr>
-              <w:t>Programs</w:t>
-            </w:r>
-          </w:p>
-        </w:tc>
-        <w:tc>
-          <w:tcPr>
-            <w:tcW w:w="0" w:type="auto"/>
-            <w:tcBorders>
-              <w:top w:val="single" w:sz="24" w:space="0" w:color="FF0000"/>
+                <w:rFonts w:ascii="Arial" w:hAnsi="Arial" w:cs="Arial"/>
+                <w:sz w:val="20"/>
+                <w:szCs w:val="20"/>
+              </w:rPr>
+              <w:t>Publication</w:t>
+            </w:r>
+          </w:p>
+        </w:tc>
+        <w:tc>
+          <w:tcPr>
+            <w:tcW w:w="0" w:type="auto"/>
+            <w:tcBorders>
+              <w:top w:val="single" w:sz="4" w:space="0" w:color="auto"/>
               <w:left w:val="single" w:sz="4" w:space="0" w:color="auto"/>
-              <w:bottom w:val="single" w:sz="4" w:space="0" w:color="auto"/>
+              <w:bottom w:val="single" w:sz="24" w:space="0" w:color="FF0000"/>
             </w:tcBorders>
             <w:shd w:val="clear" w:color="auto" w:fill="auto"/>
             <w:noWrap/>
-            <w:hideMark/>
+            <w:vAlign w:val="bottom"/>
           </w:tcPr>
           <w:p>
             <w:pPr>
@@ -879,52 +893,29 @@
             </w:pPr>
             <w:r>
               <w:rPr>
-                <w:rFonts w:ascii="Arial" w:eastAsia="Times New Roman" w:hAnsi="Arial" w:cs="Arial"/>
-                <w:sz w:val="20"/>
-                <w:szCs w:val="20"/>
-                <w:lang w:eastAsia="en-GB"/>
-              </w:rPr>
-              <w:t xml:space="preserve">Flexible </w:t>
+                <w:rFonts w:ascii="Arial" w:hAnsi="Arial" w:cs="Arial"/>
+                <w:sz w:val="20"/>
+                <w:szCs w:val="20"/>
+              </w:rPr>
+              <w:t xml:space="preserve">Bhardwaj RM, Price LS, Price SL, Reutzel-Edens SM, Miller GJ, Oswald IDH, Johnston B, Florence AJ 2013. </w:t>
             </w:r>
             <w:proofErr w:type="spellStart"/>
             <w:r>
               <w:rPr>
-                <w:rFonts w:ascii="Arial" w:eastAsia="Times New Roman" w:hAnsi="Arial" w:cs="Arial"/>
-                <w:sz w:val="20"/>
-                <w:szCs w:val="20"/>
-                <w:lang w:eastAsia="en-GB"/>
-              </w:rPr>
-              <w:t>CrystalPredictor</w:t>
+                <w:rFonts w:ascii="Arial" w:hAnsi="Arial" w:cs="Arial"/>
+                <w:sz w:val="20"/>
+                <w:szCs w:val="20"/>
+              </w:rPr>
+              <w:t>Cryst</w:t>
             </w:r>
             <w:proofErr w:type="spellEnd"/>
             <w:r>
               <w:rPr>
-                <w:rFonts w:ascii="Arial" w:eastAsia="Times New Roman" w:hAnsi="Arial" w:cs="Arial"/>
-                <w:sz w:val="20"/>
-                <w:szCs w:val="20"/>
-                <w:lang w:eastAsia="en-GB"/>
-              </w:rPr>
-              <w:t xml:space="preserve"> (1.x), </w:t>
-            </w:r>
-            <w:proofErr w:type="spellStart"/>
-            <w:r>
-              <w:rPr>
-                <w:rFonts w:ascii="Arial" w:eastAsia="Times New Roman" w:hAnsi="Arial" w:cs="Arial"/>
-                <w:sz w:val="20"/>
-                <w:szCs w:val="20"/>
-                <w:lang w:eastAsia="en-GB"/>
-              </w:rPr>
-              <w:t>dmaflex</w:t>
-            </w:r>
-            <w:proofErr w:type="spellEnd"/>
-            <w:r>
-              <w:rPr>
-                <w:rFonts w:ascii="Arial" w:eastAsia="Times New Roman" w:hAnsi="Arial" w:cs="Arial"/>
-                <w:sz w:val="20"/>
-                <w:szCs w:val="20"/>
-                <w:lang w:eastAsia="en-GB"/>
-              </w:rPr>
-              <w:t>-Quick, DMACRYS (2.0.4)</w:t>
+                <w:rFonts w:ascii="Arial" w:hAnsi="Arial" w:cs="Arial"/>
+                <w:sz w:val="20"/>
+                <w:szCs w:val="20"/>
+              </w:rPr>
+              <w:t xml:space="preserve"> Growth Des 13, 1602-1617.</w:t>
             </w:r>
           </w:p>
         </w:tc>
@@ -937,13 +928,13 @@
           <w:tcPr>
             <w:tcW w:w="0" w:type="auto"/>
             <w:tcBorders>
-              <w:top w:val="single" w:sz="4" w:space="0" w:color="auto"/>
+              <w:top w:val="single" w:sz="24" w:space="0" w:color="FF0000"/>
               <w:bottom w:val="single" w:sz="4" w:space="0" w:color="auto"/>
               <w:right w:val="single" w:sz="4" w:space="0" w:color="auto"/>
             </w:tcBorders>
             <w:shd w:val="clear" w:color="auto" w:fill="auto"/>
             <w:noWrap/>
-            <w:hideMark/>
+            <w:vAlign w:val="bottom"/>
           </w:tcPr>
           <w:p>
             <w:pPr>
@@ -957,26 +948,25 @@
             </w:pPr>
             <w:r>
               <w:rPr>
-                <w:rFonts w:ascii="Arial" w:eastAsia="Times New Roman" w:hAnsi="Arial" w:cs="Arial"/>
-                <w:sz w:val="20"/>
-                <w:szCs w:val="20"/>
-                <w:lang w:eastAsia="en-GB"/>
-              </w:rPr>
-              <w:t>Location on S Drive</w:t>
-            </w:r>
-          </w:p>
-        </w:tc>
-        <w:tc>
-          <w:tcPr>
-            <w:tcW w:w="0" w:type="auto"/>
-            <w:tcBorders>
-              <w:top w:val="single" w:sz="4" w:space="0" w:color="auto"/>
+                <w:rFonts w:ascii="Arial" w:hAnsi="Arial" w:cs="Arial"/>
+                <w:sz w:val="20"/>
+                <w:szCs w:val="20"/>
+              </w:rPr>
+              <w:t>Energy Model</w:t>
+            </w:r>
+          </w:p>
+        </w:tc>
+        <w:tc>
+          <w:tcPr>
+            <w:tcW w:w="0" w:type="auto"/>
+            <w:tcBorders>
+              <w:top w:val="single" w:sz="24" w:space="0" w:color="FF0000"/>
               <w:left w:val="single" w:sz="4" w:space="0" w:color="auto"/>
               <w:bottom w:val="single" w:sz="4" w:space="0" w:color="auto"/>
             </w:tcBorders>
             <w:shd w:val="clear" w:color="auto" w:fill="auto"/>
             <w:noWrap/>
-            <w:hideMark/>
+            <w:vAlign w:val="bottom"/>
           </w:tcPr>
           <w:p>
             <w:pPr>
@@ -990,24 +980,12 @@
             </w:pPr>
             <w:r>
               <w:rPr>
-                <w:rFonts w:ascii="Arial" w:eastAsia="Times New Roman" w:hAnsi="Arial" w:cs="Arial"/>
-                <w:sz w:val="20"/>
-                <w:szCs w:val="20"/>
-                <w:lang w:eastAsia="en-GB"/>
-              </w:rPr>
-              <w:t>\CHEMISTRY_CPOSS\Olanzapine\</w:t>
-            </w:r>
-            <w:proofErr w:type="spellStart"/>
-            <w:r>
-              <w:rPr>
-                <w:rFonts w:ascii="Arial" w:eastAsia="Times New Roman" w:hAnsi="Arial" w:cs="Arial"/>
-                <w:sz w:val="20"/>
-                <w:szCs w:val="20"/>
-                <w:lang w:eastAsia="en-GB"/>
-              </w:rPr>
-              <w:t>CrystalPredictor</w:t>
-            </w:r>
-            <w:proofErr w:type="spellEnd"/>
+                <w:rFonts w:ascii="Arial" w:hAnsi="Arial" w:cs="Arial"/>
+                <w:sz w:val="20"/>
+                <w:szCs w:val="20"/>
+              </w:rPr>
+              <w:t>3</w:t>
+            </w:r>
           </w:p>
         </w:tc>
       </w:tr>
@@ -1020,12 +998,12 @@
             <w:tcW w:w="0" w:type="auto"/>
             <w:tcBorders>
               <w:top w:val="single" w:sz="4" w:space="0" w:color="auto"/>
-              <w:bottom w:val="single" w:sz="24" w:space="0" w:color="FF0000"/>
+              <w:bottom w:val="single" w:sz="4" w:space="0" w:color="auto"/>
               <w:right w:val="single" w:sz="4" w:space="0" w:color="auto"/>
             </w:tcBorders>
             <w:shd w:val="clear" w:color="auto" w:fill="auto"/>
             <w:noWrap/>
-            <w:hideMark/>
+            <w:vAlign w:val="bottom"/>
           </w:tcPr>
           <w:p>
             <w:pPr>
@@ -1037,15 +1015,16 @@
                 <w:lang w:eastAsia="en-GB"/>
               </w:rPr>
             </w:pPr>
-            <w:r>
-              <w:rPr>
-                <w:rFonts w:ascii="Arial" w:eastAsia="Times New Roman" w:hAnsi="Arial" w:cs="Arial"/>
-                <w:sz w:val="20"/>
-                <w:szCs w:val="20"/>
-                <w:lang w:eastAsia="en-GB"/>
-              </w:rPr>
-              <w:t>Potential Description</w:t>
-            </w:r>
+            <w:proofErr w:type="spellStart"/>
+            <w:r>
+              <w:rPr>
+                <w:rFonts w:ascii="Arial" w:hAnsi="Arial" w:cs="Arial"/>
+                <w:sz w:val="20"/>
+                <w:szCs w:val="20"/>
+              </w:rPr>
+              <w:t>Study_ID</w:t>
+            </w:r>
+            <w:proofErr w:type="spellEnd"/>
           </w:p>
         </w:tc>
         <w:tc>
@@ -1054,11 +1033,11 @@
             <w:tcBorders>
               <w:top w:val="single" w:sz="4" w:space="0" w:color="auto"/>
               <w:left w:val="single" w:sz="4" w:space="0" w:color="auto"/>
-              <w:bottom w:val="single" w:sz="24" w:space="0" w:color="FF0000"/>
+              <w:bottom w:val="single" w:sz="4" w:space="0" w:color="auto"/>
             </w:tcBorders>
             <w:shd w:val="clear" w:color="auto" w:fill="auto"/>
             <w:noWrap/>
-            <w:hideMark/>
+            <w:vAlign w:val="bottom"/>
           </w:tcPr>
           <w:p>
             <w:pPr>
@@ -1072,32 +1051,11 @@
             </w:pPr>
             <w:r>
               <w:rPr>
-                <w:rFonts w:ascii="Arial" w:eastAsia="Times New Roman" w:hAnsi="Arial" w:cs="Arial"/>
-                <w:sz w:val="20"/>
-                <w:szCs w:val="20"/>
-                <w:lang w:eastAsia="en-GB"/>
-              </w:rPr>
-              <w:t>GDMA2.2(MP2/6-31G(</w:t>
-            </w:r>
-            <w:proofErr w:type="spellStart"/>
-            <w:r>
-              <w:rPr>
-                <w:rFonts w:ascii="Arial" w:eastAsia="Times New Roman" w:hAnsi="Arial" w:cs="Arial"/>
-                <w:sz w:val="20"/>
-                <w:szCs w:val="20"/>
-                <w:lang w:eastAsia="en-GB"/>
-              </w:rPr>
-              <w:t>d,p</w:t>
-            </w:r>
-            <w:proofErr w:type="spellEnd"/>
-            <w:r>
-              <w:rPr>
-                <w:rFonts w:ascii="Arial" w:eastAsia="Times New Roman" w:hAnsi="Arial" w:cs="Arial"/>
-                <w:sz w:val="20"/>
-                <w:szCs w:val="20"/>
-                <w:lang w:eastAsia="en-GB"/>
-              </w:rPr>
-              <w:t>))multipoles rotated from gas phase local minimum + FIT with isotropic S</w:t>
+                <w:rFonts w:ascii="Arial" w:hAnsi="Arial" w:cs="Arial"/>
+                <w:sz w:val="20"/>
+                <w:szCs w:val="20"/>
+              </w:rPr>
+              <w:t>30 (published)</w:t>
             </w:r>
           </w:p>
         </w:tc>
@@ -1110,7 +1068,7 @@
           <w:tcPr>
             <w:tcW w:w="0" w:type="auto"/>
             <w:tcBorders>
-              <w:top w:val="single" w:sz="24" w:space="0" w:color="FF0000"/>
+              <w:top w:val="single" w:sz="4" w:space="0" w:color="auto"/>
               <w:bottom w:val="single" w:sz="4" w:space="0" w:color="auto"/>
               <w:right w:val="single" w:sz="4" w:space="0" w:color="auto"/>
             </w:tcBorders>
@@ -1142,7 +1100,7 @@
           <w:tcPr>
             <w:tcW w:w="0" w:type="auto"/>
             <w:tcBorders>
-              <w:top w:val="single" w:sz="24" w:space="0" w:color="FF0000"/>
+              <w:top w:val="single" w:sz="4" w:space="0" w:color="auto"/>
               <w:left w:val="single" w:sz="4" w:space="0" w:color="auto"/>
               <w:bottom w:val="single" w:sz="4" w:space="0" w:color="auto"/>
             </w:tcBorders>
@@ -1176,25 +1134,7 @@
                 <w:sz w:val="20"/>
                 <w:szCs w:val="20"/>
               </w:rPr>
-              <w:t xml:space="preserve">=20, </w:t>
-            </w:r>
-            <w:proofErr w:type="spellStart"/>
-            <w:r>
-              <w:rPr>
-                <w:rFonts w:ascii="Arial" w:hAnsi="Arial" w:cs="Arial"/>
-                <w:sz w:val="20"/>
-                <w:szCs w:val="20"/>
-              </w:rPr>
-              <w:t>CrystalOptimizer</w:t>
-            </w:r>
-            <w:proofErr w:type="spellEnd"/>
-            <w:r>
-              <w:rPr>
-                <w:rFonts w:ascii="Arial" w:hAnsi="Arial" w:cs="Arial"/>
-                <w:sz w:val="20"/>
-                <w:szCs w:val="20"/>
-              </w:rPr>
-              <w:t>, DMACRYS (2.0.4)</w:t>
+              <w:t>=11, DMACRYS (2.0.4)</w:t>
             </w:r>
           </w:p>
         </w:tc>
@@ -1263,18 +1203,8 @@
                 <w:sz w:val="20"/>
                 <w:szCs w:val="20"/>
               </w:rPr>
-              <w:t>\CHEMISTRY_CPOSS\Olanzapine\</w:t>
-            </w:r>
-            <w:proofErr w:type="spellStart"/>
-            <w:r>
-              <w:rPr>
-                <w:rFonts w:ascii="Arial" w:hAnsi="Arial" w:cs="Arial"/>
-                <w:sz w:val="20"/>
-                <w:szCs w:val="20"/>
-              </w:rPr>
-              <w:t>CrystalOptimizer</w:t>
-            </w:r>
-            <w:proofErr w:type="spellEnd"/>
+              <w:t>\CHEMISTRY_CPOSS\Olanzapine\PCM</w:t>
+            </w:r>
           </w:p>
         </w:tc>
       </w:tr>
@@ -1342,9 +1272,10 @@
                 <w:sz w:val="20"/>
                 <w:szCs w:val="20"/>
               </w:rPr>
-              <w:t>GDMA2.2(PBE0/6-31G(</w:t>
+              <w:t>GDMA2.2(PCMdielectric3(PBE0/6-31G(</w:t>
             </w:r>
             <w:proofErr w:type="spellStart"/>
+            <w:proofErr w:type="gramStart"/>
             <w:r>
               <w:rPr>
                 <w:rFonts w:ascii="Arial" w:hAnsi="Arial" w:cs="Arial"/>
@@ -1354,13 +1285,14 @@
               <w:t>d,p</w:t>
             </w:r>
             <w:proofErr w:type="spellEnd"/>
-            <w:r>
-              <w:rPr>
-                <w:rFonts w:ascii="Arial" w:hAnsi="Arial" w:cs="Arial"/>
-                <w:sz w:val="20"/>
-                <w:szCs w:val="20"/>
-              </w:rPr>
-              <w:t>)) + FIT with isotropic S</w:t>
+            <w:proofErr w:type="gramEnd"/>
+            <w:r>
+              <w:rPr>
+                <w:rFonts w:ascii="Arial" w:hAnsi="Arial" w:cs="Arial"/>
+                <w:sz w:val="20"/>
+                <w:szCs w:val="20"/>
+              </w:rPr>
+              <w:t>))) + FIT with isotropic S</w:t>
             </w:r>
           </w:p>
         </w:tc>
@@ -1379,7 +1311,6 @@
             </w:tcBorders>
             <w:shd w:val="clear" w:color="auto" w:fill="auto"/>
             <w:noWrap/>
-            <w:vAlign w:val="bottom"/>
           </w:tcPr>
           <w:p>
             <w:pPr>
@@ -1393,11 +1324,12 @@
             </w:pPr>
             <w:r>
               <w:rPr>
-                <w:rFonts w:ascii="Arial" w:hAnsi="Arial" w:cs="Arial"/>
-                <w:sz w:val="20"/>
-                <w:szCs w:val="20"/>
-              </w:rPr>
-              <w:t>Programs</w:t>
+                <w:rFonts w:ascii="Arial" w:eastAsia="Times New Roman" w:hAnsi="Arial" w:cs="Arial"/>
+                <w:sz w:val="20"/>
+                <w:szCs w:val="20"/>
+                <w:lang w:eastAsia="en-GB"/>
+              </w:rPr>
+              <w:t>Energy Model</w:t>
             </w:r>
           </w:p>
         </w:tc>
@@ -1411,7 +1343,6 @@
             </w:tcBorders>
             <w:shd w:val="clear" w:color="auto" w:fill="auto"/>
             <w:noWrap/>
-            <w:vAlign w:val="bottom"/>
           </w:tcPr>
           <w:p>
             <w:pPr>
@@ -1423,23 +1354,14 @@
                 <w:lang w:eastAsia="en-GB"/>
               </w:rPr>
             </w:pPr>
-            <w:proofErr w:type="spellStart"/>
-            <w:r>
-              <w:rPr>
-                <w:rFonts w:ascii="Arial" w:hAnsi="Arial" w:cs="Arial"/>
-                <w:sz w:val="20"/>
-                <w:szCs w:val="20"/>
-              </w:rPr>
-              <w:t>Study_ID</w:t>
-            </w:r>
-            <w:proofErr w:type="spellEnd"/>
-            <w:r>
-              <w:rPr>
-                <w:rFonts w:ascii="Arial" w:hAnsi="Arial" w:cs="Arial"/>
-                <w:sz w:val="20"/>
-                <w:szCs w:val="20"/>
-              </w:rPr>
-              <w:t>=11, DMACRYS (2.0.4)</w:t>
+            <w:r>
+              <w:rPr>
+                <w:rFonts w:ascii="Arial" w:eastAsia="Times New Roman" w:hAnsi="Arial" w:cs="Arial"/>
+                <w:sz w:val="20"/>
+                <w:szCs w:val="20"/>
+                <w:lang w:eastAsia="en-GB"/>
+              </w:rPr>
+              <w:t>1</w:t>
             </w:r>
           </w:p>
         </w:tc>
@@ -1458,7 +1380,6 @@
             </w:tcBorders>
             <w:shd w:val="clear" w:color="auto" w:fill="auto"/>
             <w:noWrap/>
-            <w:vAlign w:val="bottom"/>
           </w:tcPr>
           <w:p>
             <w:pPr>
@@ -1470,14 +1391,17 @@
                 <w:lang w:eastAsia="en-GB"/>
               </w:rPr>
             </w:pPr>
-            <w:r>
-              <w:rPr>
-                <w:rFonts w:ascii="Arial" w:hAnsi="Arial" w:cs="Arial"/>
-                <w:sz w:val="20"/>
-                <w:szCs w:val="20"/>
-              </w:rPr>
-              <w:t>Location on S Drive</w:t>
-            </w:r>
+            <w:proofErr w:type="spellStart"/>
+            <w:r>
+              <w:rPr>
+                <w:rFonts w:ascii="Arial" w:eastAsia="Times New Roman" w:hAnsi="Arial" w:cs="Arial"/>
+                <w:sz w:val="20"/>
+                <w:szCs w:val="20"/>
+                <w:lang w:eastAsia="en-GB"/>
+              </w:rPr>
+              <w:t>Study_ID</w:t>
+            </w:r>
+            <w:proofErr w:type="spellEnd"/>
           </w:p>
         </w:tc>
         <w:tc>
@@ -1490,7 +1414,6 @@
             </w:tcBorders>
             <w:shd w:val="clear" w:color="auto" w:fill="auto"/>
             <w:noWrap/>
-            <w:vAlign w:val="bottom"/>
           </w:tcPr>
           <w:p>
             <w:pPr>
@@ -1504,11 +1427,12 @@
             </w:pPr>
             <w:r>
               <w:rPr>
-                <w:rFonts w:ascii="Arial" w:hAnsi="Arial" w:cs="Arial"/>
-                <w:sz w:val="20"/>
-                <w:szCs w:val="20"/>
-              </w:rPr>
-              <w:t>\CHEMISTRY_CPOSS\Olanzapine\PCM</w:t>
+                <w:rFonts w:ascii="Arial" w:eastAsia="Times New Roman" w:hAnsi="Arial" w:cs="Arial"/>
+                <w:sz w:val="20"/>
+                <w:szCs w:val="20"/>
+                <w:lang w:eastAsia="en-GB"/>
+              </w:rPr>
+              <w:t>20</w:t>
             </w:r>
           </w:p>
         </w:tc>
@@ -1522,12 +1446,205 @@
             <w:tcW w:w="0" w:type="auto"/>
             <w:tcBorders>
               <w:top w:val="single" w:sz="4" w:space="0" w:color="auto"/>
+              <w:bottom w:val="single" w:sz="4" w:space="0" w:color="auto"/>
+              <w:right w:val="single" w:sz="4" w:space="0" w:color="auto"/>
+            </w:tcBorders>
+            <w:shd w:val="clear" w:color="auto" w:fill="auto"/>
+            <w:noWrap/>
+            <w:hideMark/>
+          </w:tcPr>
+          <w:p>
+            <w:pPr>
+              <w:spacing w:after="0" w:line="240" w:lineRule="auto"/>
+              <w:rPr>
+                <w:rFonts w:ascii="Arial" w:eastAsia="Times New Roman" w:hAnsi="Arial" w:cs="Arial"/>
+                <w:sz w:val="20"/>
+                <w:szCs w:val="20"/>
+                <w:lang w:eastAsia="en-GB"/>
+              </w:rPr>
+            </w:pPr>
+            <w:r>
+              <w:rPr>
+                <w:rFonts w:ascii="Arial" w:eastAsia="Times New Roman" w:hAnsi="Arial" w:cs="Arial"/>
+                <w:sz w:val="20"/>
+                <w:szCs w:val="20"/>
+                <w:lang w:eastAsia="en-GB"/>
+              </w:rPr>
+              <w:t>Programs</w:t>
+            </w:r>
+          </w:p>
+        </w:tc>
+        <w:tc>
+          <w:tcPr>
+            <w:tcW w:w="0" w:type="auto"/>
+            <w:tcBorders>
+              <w:top w:val="single" w:sz="4" w:space="0" w:color="auto"/>
+              <w:left w:val="single" w:sz="4" w:space="0" w:color="auto"/>
+              <w:bottom w:val="single" w:sz="4" w:space="0" w:color="auto"/>
+            </w:tcBorders>
+            <w:shd w:val="clear" w:color="auto" w:fill="auto"/>
+            <w:noWrap/>
+            <w:hideMark/>
+          </w:tcPr>
+          <w:p>
+            <w:pPr>
+              <w:spacing w:after="0" w:line="240" w:lineRule="auto"/>
+              <w:rPr>
+                <w:rFonts w:ascii="Arial" w:eastAsia="Times New Roman" w:hAnsi="Arial" w:cs="Arial"/>
+                <w:sz w:val="20"/>
+                <w:szCs w:val="20"/>
+                <w:lang w:eastAsia="en-GB"/>
+              </w:rPr>
+            </w:pPr>
+            <w:r>
+              <w:rPr>
+                <w:rFonts w:ascii="Arial" w:eastAsia="Times New Roman" w:hAnsi="Arial" w:cs="Arial"/>
+                <w:sz w:val="20"/>
+                <w:szCs w:val="20"/>
+                <w:lang w:eastAsia="en-GB"/>
+              </w:rPr>
+              <w:t xml:space="preserve">Flexible </w:t>
+            </w:r>
+            <w:proofErr w:type="spellStart"/>
+            <w:r>
+              <w:rPr>
+                <w:rFonts w:ascii="Arial" w:eastAsia="Times New Roman" w:hAnsi="Arial" w:cs="Arial"/>
+                <w:sz w:val="20"/>
+                <w:szCs w:val="20"/>
+                <w:lang w:eastAsia="en-GB"/>
+              </w:rPr>
+              <w:t>CrystalPredictor</w:t>
+            </w:r>
+            <w:proofErr w:type="spellEnd"/>
+            <w:r>
+              <w:rPr>
+                <w:rFonts w:ascii="Arial" w:eastAsia="Times New Roman" w:hAnsi="Arial" w:cs="Arial"/>
+                <w:sz w:val="20"/>
+                <w:szCs w:val="20"/>
+                <w:lang w:eastAsia="en-GB"/>
+              </w:rPr>
+              <w:t xml:space="preserve"> (1.x), </w:t>
+            </w:r>
+            <w:proofErr w:type="spellStart"/>
+            <w:r>
+              <w:rPr>
+                <w:rFonts w:ascii="Arial" w:eastAsia="Times New Roman" w:hAnsi="Arial" w:cs="Arial"/>
+                <w:sz w:val="20"/>
+                <w:szCs w:val="20"/>
+                <w:lang w:eastAsia="en-GB"/>
+              </w:rPr>
+              <w:t>dmaflex</w:t>
+            </w:r>
+            <w:proofErr w:type="spellEnd"/>
+            <w:r>
+              <w:rPr>
+                <w:rFonts w:ascii="Arial" w:eastAsia="Times New Roman" w:hAnsi="Arial" w:cs="Arial"/>
+                <w:sz w:val="20"/>
+                <w:szCs w:val="20"/>
+                <w:lang w:eastAsia="en-GB"/>
+              </w:rPr>
+              <w:t>-Quick, DMACRYS (2.0.4)</w:t>
+            </w:r>
+          </w:p>
+        </w:tc>
+      </w:tr>
+      <w:tr>
+        <w:trPr>
+          <w:trHeight w:val="255"/>
+        </w:trPr>
+        <w:tc>
+          <w:tcPr>
+            <w:tcW w:w="0" w:type="auto"/>
+            <w:tcBorders>
+              <w:top w:val="single" w:sz="4" w:space="0" w:color="auto"/>
+              <w:bottom w:val="single" w:sz="4" w:space="0" w:color="auto"/>
+              <w:right w:val="single" w:sz="4" w:space="0" w:color="auto"/>
+            </w:tcBorders>
+            <w:shd w:val="clear" w:color="auto" w:fill="auto"/>
+            <w:noWrap/>
+            <w:hideMark/>
+          </w:tcPr>
+          <w:p>
+            <w:pPr>
+              <w:spacing w:after="0" w:line="240" w:lineRule="auto"/>
+              <w:rPr>
+                <w:rFonts w:ascii="Arial" w:eastAsia="Times New Roman" w:hAnsi="Arial" w:cs="Arial"/>
+                <w:sz w:val="20"/>
+                <w:szCs w:val="20"/>
+                <w:lang w:eastAsia="en-GB"/>
+              </w:rPr>
+            </w:pPr>
+            <w:r>
+              <w:rPr>
+                <w:rFonts w:ascii="Arial" w:eastAsia="Times New Roman" w:hAnsi="Arial" w:cs="Arial"/>
+                <w:sz w:val="20"/>
+                <w:szCs w:val="20"/>
+                <w:lang w:eastAsia="en-GB"/>
+              </w:rPr>
+              <w:t>Location on S Drive</w:t>
+            </w:r>
+          </w:p>
+        </w:tc>
+        <w:tc>
+          <w:tcPr>
+            <w:tcW w:w="0" w:type="auto"/>
+            <w:tcBorders>
+              <w:top w:val="single" w:sz="4" w:space="0" w:color="auto"/>
+              <w:left w:val="single" w:sz="4" w:space="0" w:color="auto"/>
+              <w:bottom w:val="single" w:sz="4" w:space="0" w:color="auto"/>
+            </w:tcBorders>
+            <w:shd w:val="clear" w:color="auto" w:fill="auto"/>
+            <w:noWrap/>
+            <w:hideMark/>
+          </w:tcPr>
+          <w:p>
+            <w:pPr>
+              <w:spacing w:after="0" w:line="240" w:lineRule="auto"/>
+              <w:rPr>
+                <w:rFonts w:ascii="Arial" w:eastAsia="Times New Roman" w:hAnsi="Arial" w:cs="Arial"/>
+                <w:sz w:val="20"/>
+                <w:szCs w:val="20"/>
+                <w:lang w:eastAsia="en-GB"/>
+              </w:rPr>
+            </w:pPr>
+            <w:r>
+              <w:rPr>
+                <w:rFonts w:ascii="Arial" w:eastAsia="Times New Roman" w:hAnsi="Arial" w:cs="Arial"/>
+                <w:sz w:val="20"/>
+                <w:szCs w:val="20"/>
+                <w:lang w:eastAsia="en-GB"/>
+              </w:rPr>
+              <w:t>\CHEMISTRY_CPOSS\Olanzapine\</w:t>
+            </w:r>
+            <w:proofErr w:type="spellStart"/>
+            <w:r>
+              <w:rPr>
+                <w:rFonts w:ascii="Arial" w:eastAsia="Times New Roman" w:hAnsi="Arial" w:cs="Arial"/>
+                <w:sz w:val="20"/>
+                <w:szCs w:val="20"/>
+                <w:lang w:eastAsia="en-GB"/>
+              </w:rPr>
+              <w:t>CrystalPredictor</w:t>
+            </w:r>
+            <w:proofErr w:type="spellEnd"/>
+          </w:p>
+        </w:tc>
+      </w:tr>
+      <w:tr>
+        <w:trPr>
+          <w:trHeight w:val="255"/>
+        </w:trPr>
+        <w:tc>
+          <w:tcPr>
+            <w:tcW w:w="0" w:type="auto"/>
+            <w:tcBorders>
+              <w:top w:val="single" w:sz="4" w:space="0" w:color="auto"/>
               <w:bottom w:val="single" w:sz="24" w:space="0" w:color="FF0000"/>
               <w:right w:val="single" w:sz="4" w:space="0" w:color="auto"/>
             </w:tcBorders>
             <w:shd w:val="clear" w:color="auto" w:fill="auto"/>
             <w:noWrap/>
-            <w:vAlign w:val="bottom"/>
+            <w:hideMark/>
           </w:tcPr>
           <w:p>
             <w:pPr>
@@ -1541,9 +1658,10 @@
             </w:pPr>
             <w:r>
               <w:rPr>
-                <w:rFonts w:ascii="Arial" w:hAnsi="Arial" w:cs="Arial"/>
-                <w:sz w:val="20"/>
-                <w:szCs w:val="20"/>
+                <w:rFonts w:ascii="Arial" w:eastAsia="Times New Roman" w:hAnsi="Arial" w:cs="Arial"/>
+                <w:sz w:val="20"/>
+                <w:szCs w:val="20"/>
+                <w:lang w:eastAsia="en-GB"/>
               </w:rPr>
               <w:t>Potential Description</w:t>
             </w:r>
@@ -1559,7 +1677,7 @@
             </w:tcBorders>
             <w:shd w:val="clear" w:color="auto" w:fill="auto"/>
             <w:noWrap/>
-            <w:vAlign w:val="bottom"/>
+            <w:hideMark/>
           </w:tcPr>
           <w:p>
             <w:pPr>
@@ -1573,29 +1691,1563 @@
             </w:pPr>
             <w:r>
               <w:rPr>
-                <w:rFonts w:ascii="Arial" w:hAnsi="Arial" w:cs="Arial"/>
-                <w:sz w:val="20"/>
-                <w:szCs w:val="20"/>
-              </w:rPr>
-              <w:t>GDMA2.2(PCMdielectric3(PBE0/6-31G(</w:t>
+                <w:rFonts w:ascii="Arial" w:eastAsia="Times New Roman" w:hAnsi="Arial" w:cs="Arial"/>
+                <w:sz w:val="20"/>
+                <w:szCs w:val="20"/>
+                <w:lang w:eastAsia="en-GB"/>
+              </w:rPr>
+              <w:t>GDMA2.2(MP2/6-31G(</w:t>
             </w:r>
             <w:proofErr w:type="spellStart"/>
-            <w:r>
-              <w:rPr>
-                <w:rFonts w:ascii="Arial" w:hAnsi="Arial" w:cs="Arial"/>
-                <w:sz w:val="20"/>
-                <w:szCs w:val="20"/>
+            <w:proofErr w:type="gramStart"/>
+            <w:r>
+              <w:rPr>
+                <w:rFonts w:ascii="Arial" w:eastAsia="Times New Roman" w:hAnsi="Arial" w:cs="Arial"/>
+                <w:sz w:val="20"/>
+                <w:szCs w:val="20"/>
+                <w:lang w:eastAsia="en-GB"/>
               </w:rPr>
               <w:t>d,p</w:t>
             </w:r>
             <w:proofErr w:type="spellEnd"/>
-            <w:r>
-              <w:rPr>
-                <w:rFonts w:ascii="Arial" w:hAnsi="Arial" w:cs="Arial"/>
-                <w:sz w:val="20"/>
-                <w:szCs w:val="20"/>
-              </w:rPr>
-              <w:t>))) + FIT with isotropic S</w:t>
+            <w:proofErr w:type="gramEnd"/>
+            <w:r>
+              <w:rPr>
+                <w:rFonts w:ascii="Arial" w:eastAsia="Times New Roman" w:hAnsi="Arial" w:cs="Arial"/>
+                <w:sz w:val="20"/>
+                <w:szCs w:val="20"/>
+                <w:lang w:eastAsia="en-GB"/>
+              </w:rPr>
+              <w:t>))multipoles rotated from gas phase local minimum + FIT with isotropic S</w:t>
+            </w:r>
+          </w:p>
+        </w:tc>
+      </w:tr>
+      <w:tr>
+        <w:trPr>
+          <w:trHeight w:val="255"/>
+        </w:trPr>
+        <w:tc>
+          <w:tcPr>
+            <w:tcW w:w="0" w:type="auto"/>
+            <w:tcBorders>
+              <w:top w:val="single" w:sz="24" w:space="0" w:color="FF0000"/>
+              <w:bottom w:val="single" w:sz="4" w:space="0" w:color="auto"/>
+              <w:right w:val="single" w:sz="4" w:space="0" w:color="auto"/>
+            </w:tcBorders>
+            <w:shd w:val="clear" w:color="auto" w:fill="auto"/>
+            <w:noWrap/>
+            <w:vAlign w:val="bottom"/>
+          </w:tcPr>
+          <w:p>
+            <w:pPr>
+              <w:spacing w:after="0" w:line="240" w:lineRule="auto"/>
+              <w:rPr>
+                <w:rFonts w:ascii="Arial" w:hAnsi="Arial" w:cs="Arial"/>
+                <w:sz w:val="20"/>
+                <w:szCs w:val="20"/>
+              </w:rPr>
+            </w:pPr>
+            <w:r>
+              <w:rPr>
+                <w:rFonts w:ascii="Arial" w:hAnsi="Arial" w:cs="Arial"/>
+                <w:sz w:val="20"/>
+                <w:szCs w:val="20"/>
+              </w:rPr>
+              <w:t>Energy Model</w:t>
+            </w:r>
+          </w:p>
+        </w:tc>
+        <w:tc>
+          <w:tcPr>
+            <w:tcW w:w="0" w:type="auto"/>
+            <w:tcBorders>
+              <w:top w:val="single" w:sz="24" w:space="0" w:color="FF0000"/>
+              <w:left w:val="single" w:sz="4" w:space="0" w:color="auto"/>
+              <w:bottom w:val="single" w:sz="4" w:space="0" w:color="auto"/>
+            </w:tcBorders>
+            <w:shd w:val="clear" w:color="auto" w:fill="auto"/>
+            <w:noWrap/>
+            <w:vAlign w:val="bottom"/>
+          </w:tcPr>
+          <w:p>
+            <w:pPr>
+              <w:spacing w:after="0" w:line="240" w:lineRule="auto"/>
+              <w:rPr>
+                <w:rFonts w:ascii="Arial" w:hAnsi="Arial" w:cs="Arial"/>
+                <w:sz w:val="20"/>
+                <w:szCs w:val="20"/>
+              </w:rPr>
+            </w:pPr>
+            <w:r>
+              <w:rPr>
+                <w:rFonts w:ascii="Arial" w:hAnsi="Arial" w:cs="Arial"/>
+                <w:sz w:val="20"/>
+                <w:szCs w:val="20"/>
+              </w:rPr>
+              <w:t>2</w:t>
+            </w:r>
+          </w:p>
+        </w:tc>
+      </w:tr>
+      <w:tr>
+        <w:trPr>
+          <w:trHeight w:val="255"/>
+        </w:trPr>
+        <w:tc>
+          <w:tcPr>
+            <w:tcW w:w="0" w:type="auto"/>
+            <w:tcBorders>
+              <w:top w:val="single" w:sz="4" w:space="0" w:color="auto"/>
+              <w:bottom w:val="single" w:sz="4" w:space="0" w:color="auto"/>
+              <w:right w:val="single" w:sz="4" w:space="0" w:color="auto"/>
+            </w:tcBorders>
+            <w:shd w:val="clear" w:color="auto" w:fill="auto"/>
+            <w:noWrap/>
+            <w:vAlign w:val="bottom"/>
+          </w:tcPr>
+          <w:p>
+            <w:pPr>
+              <w:spacing w:after="0" w:line="240" w:lineRule="auto"/>
+              <w:rPr>
+                <w:rFonts w:ascii="Arial" w:hAnsi="Arial" w:cs="Arial"/>
+                <w:sz w:val="20"/>
+                <w:szCs w:val="20"/>
+              </w:rPr>
+            </w:pPr>
+            <w:proofErr w:type="spellStart"/>
+            <w:r>
+              <w:rPr>
+                <w:rFonts w:ascii="Arial" w:hAnsi="Arial" w:cs="Arial"/>
+                <w:sz w:val="20"/>
+                <w:szCs w:val="20"/>
+              </w:rPr>
+              <w:lastRenderedPageBreak/>
+              <w:t>Study_ID</w:t>
+            </w:r>
+            <w:proofErr w:type="spellEnd"/>
+          </w:p>
+        </w:tc>
+        <w:tc>
+          <w:tcPr>
+            <w:tcW w:w="0" w:type="auto"/>
+            <w:tcBorders>
+              <w:top w:val="single" w:sz="4" w:space="0" w:color="auto"/>
+              <w:left w:val="single" w:sz="4" w:space="0" w:color="auto"/>
+              <w:bottom w:val="single" w:sz="4" w:space="0" w:color="auto"/>
+            </w:tcBorders>
+            <w:shd w:val="clear" w:color="auto" w:fill="auto"/>
+            <w:noWrap/>
+            <w:vAlign w:val="bottom"/>
+          </w:tcPr>
+          <w:p>
+            <w:pPr>
+              <w:spacing w:after="0" w:line="240" w:lineRule="auto"/>
+              <w:rPr>
+                <w:rFonts w:ascii="Arial" w:hAnsi="Arial" w:cs="Arial"/>
+                <w:sz w:val="20"/>
+                <w:szCs w:val="20"/>
+              </w:rPr>
+            </w:pPr>
+            <w:r>
+              <w:rPr>
+                <w:rFonts w:ascii="Arial" w:hAnsi="Arial" w:cs="Arial"/>
+                <w:sz w:val="20"/>
+                <w:szCs w:val="20"/>
+              </w:rPr>
+              <w:t>11</w:t>
+            </w:r>
+          </w:p>
+        </w:tc>
+      </w:tr>
+      <w:tr>
+        <w:trPr>
+          <w:trHeight w:val="255"/>
+        </w:trPr>
+        <w:tc>
+          <w:tcPr>
+            <w:tcW w:w="0" w:type="auto"/>
+            <w:tcBorders>
+              <w:top w:val="single" w:sz="4" w:space="0" w:color="auto"/>
+              <w:bottom w:val="single" w:sz="4" w:space="0" w:color="auto"/>
+              <w:right w:val="single" w:sz="4" w:space="0" w:color="auto"/>
+            </w:tcBorders>
+            <w:shd w:val="clear" w:color="auto" w:fill="auto"/>
+            <w:noWrap/>
+            <w:vAlign w:val="bottom"/>
+          </w:tcPr>
+          <w:p>
+            <w:pPr>
+              <w:spacing w:after="0" w:line="240" w:lineRule="auto"/>
+              <w:rPr>
+                <w:rFonts w:ascii="Arial" w:eastAsia="Times New Roman" w:hAnsi="Arial" w:cs="Arial"/>
+                <w:sz w:val="20"/>
+                <w:szCs w:val="20"/>
+                <w:lang w:eastAsia="en-GB"/>
+              </w:rPr>
+            </w:pPr>
+            <w:r>
+              <w:rPr>
+                <w:rFonts w:ascii="Arial" w:hAnsi="Arial" w:cs="Arial"/>
+                <w:sz w:val="20"/>
+                <w:szCs w:val="20"/>
+              </w:rPr>
+              <w:t>Programs</w:t>
+            </w:r>
+          </w:p>
+        </w:tc>
+        <w:tc>
+          <w:tcPr>
+            <w:tcW w:w="0" w:type="auto"/>
+            <w:tcBorders>
+              <w:top w:val="single" w:sz="4" w:space="0" w:color="auto"/>
+              <w:left w:val="single" w:sz="4" w:space="0" w:color="auto"/>
+              <w:bottom w:val="single" w:sz="4" w:space="0" w:color="auto"/>
+            </w:tcBorders>
+            <w:shd w:val="clear" w:color="auto" w:fill="auto"/>
+            <w:noWrap/>
+            <w:vAlign w:val="bottom"/>
+          </w:tcPr>
+          <w:p>
+            <w:pPr>
+              <w:spacing w:after="0" w:line="240" w:lineRule="auto"/>
+              <w:rPr>
+                <w:rFonts w:ascii="Arial" w:eastAsia="Times New Roman" w:hAnsi="Arial" w:cs="Arial"/>
+                <w:sz w:val="20"/>
+                <w:szCs w:val="20"/>
+                <w:lang w:eastAsia="en-GB"/>
+              </w:rPr>
+            </w:pPr>
+            <w:proofErr w:type="spellStart"/>
+            <w:r>
+              <w:rPr>
+                <w:rFonts w:ascii="Arial" w:hAnsi="Arial" w:cs="Arial"/>
+                <w:sz w:val="20"/>
+                <w:szCs w:val="20"/>
+              </w:rPr>
+              <w:t>Study_ID</w:t>
+            </w:r>
+            <w:proofErr w:type="spellEnd"/>
+            <w:r>
+              <w:rPr>
+                <w:rFonts w:ascii="Arial" w:hAnsi="Arial" w:cs="Arial"/>
+                <w:sz w:val="20"/>
+                <w:szCs w:val="20"/>
+              </w:rPr>
+              <w:t xml:space="preserve">=20, </w:t>
+            </w:r>
+            <w:proofErr w:type="spellStart"/>
+            <w:r>
+              <w:rPr>
+                <w:rFonts w:ascii="Arial" w:hAnsi="Arial" w:cs="Arial"/>
+                <w:sz w:val="20"/>
+                <w:szCs w:val="20"/>
+              </w:rPr>
+              <w:t>CrystalOptimizer</w:t>
+            </w:r>
+            <w:proofErr w:type="spellEnd"/>
+            <w:r>
+              <w:rPr>
+                <w:rFonts w:ascii="Arial" w:hAnsi="Arial" w:cs="Arial"/>
+                <w:sz w:val="20"/>
+                <w:szCs w:val="20"/>
+              </w:rPr>
+              <w:t>, DMACRYS (2.0.4)</w:t>
+            </w:r>
+          </w:p>
+        </w:tc>
+      </w:tr>
+      <w:tr>
+        <w:trPr>
+          <w:trHeight w:val="255"/>
+        </w:trPr>
+        <w:tc>
+          <w:tcPr>
+            <w:tcW w:w="0" w:type="auto"/>
+            <w:tcBorders>
+              <w:top w:val="single" w:sz="4" w:space="0" w:color="auto"/>
+              <w:bottom w:val="single" w:sz="4" w:space="0" w:color="auto"/>
+              <w:right w:val="single" w:sz="4" w:space="0" w:color="auto"/>
+            </w:tcBorders>
+            <w:shd w:val="clear" w:color="auto" w:fill="auto"/>
+            <w:noWrap/>
+            <w:vAlign w:val="bottom"/>
+          </w:tcPr>
+          <w:p>
+            <w:pPr>
+              <w:spacing w:after="0" w:line="240" w:lineRule="auto"/>
+              <w:rPr>
+                <w:rFonts w:ascii="Arial" w:eastAsia="Times New Roman" w:hAnsi="Arial" w:cs="Arial"/>
+                <w:sz w:val="20"/>
+                <w:szCs w:val="20"/>
+                <w:lang w:eastAsia="en-GB"/>
+              </w:rPr>
+            </w:pPr>
+            <w:r>
+              <w:rPr>
+                <w:rFonts w:ascii="Arial" w:hAnsi="Arial" w:cs="Arial"/>
+                <w:sz w:val="20"/>
+                <w:szCs w:val="20"/>
+              </w:rPr>
+              <w:t>Location on S Drive</w:t>
+            </w:r>
+          </w:p>
+        </w:tc>
+        <w:tc>
+          <w:tcPr>
+            <w:tcW w:w="0" w:type="auto"/>
+            <w:tcBorders>
+              <w:top w:val="single" w:sz="4" w:space="0" w:color="auto"/>
+              <w:left w:val="single" w:sz="4" w:space="0" w:color="auto"/>
+              <w:bottom w:val="single" w:sz="4" w:space="0" w:color="auto"/>
+            </w:tcBorders>
+            <w:shd w:val="clear" w:color="auto" w:fill="auto"/>
+            <w:noWrap/>
+            <w:vAlign w:val="bottom"/>
+          </w:tcPr>
+          <w:p>
+            <w:pPr>
+              <w:spacing w:after="0" w:line="240" w:lineRule="auto"/>
+              <w:rPr>
+                <w:rFonts w:ascii="Arial" w:eastAsia="Times New Roman" w:hAnsi="Arial" w:cs="Arial"/>
+                <w:sz w:val="20"/>
+                <w:szCs w:val="20"/>
+                <w:lang w:eastAsia="en-GB"/>
+              </w:rPr>
+            </w:pPr>
+            <w:r>
+              <w:rPr>
+                <w:rFonts w:ascii="Arial" w:hAnsi="Arial" w:cs="Arial"/>
+                <w:sz w:val="20"/>
+                <w:szCs w:val="20"/>
+              </w:rPr>
+              <w:t>\CHEMISTRY_CPOSS\Olanzapine\</w:t>
+            </w:r>
+            <w:proofErr w:type="spellStart"/>
+            <w:r>
+              <w:rPr>
+                <w:rFonts w:ascii="Arial" w:hAnsi="Arial" w:cs="Arial"/>
+                <w:sz w:val="20"/>
+                <w:szCs w:val="20"/>
+              </w:rPr>
+              <w:t>CrystalOptimizer</w:t>
+            </w:r>
+            <w:proofErr w:type="spellEnd"/>
+          </w:p>
+        </w:tc>
+      </w:tr>
+      <w:tr>
+        <w:trPr>
+          <w:trHeight w:val="255"/>
+        </w:trPr>
+        <w:tc>
+          <w:tcPr>
+            <w:tcW w:w="0" w:type="auto"/>
+            <w:tcBorders>
+              <w:top w:val="single" w:sz="4" w:space="0" w:color="auto"/>
+              <w:bottom w:val="single" w:sz="24" w:space="0" w:color="FF0000"/>
+              <w:right w:val="single" w:sz="4" w:space="0" w:color="auto"/>
+            </w:tcBorders>
+            <w:shd w:val="clear" w:color="auto" w:fill="auto"/>
+            <w:noWrap/>
+            <w:vAlign w:val="bottom"/>
+          </w:tcPr>
+          <w:p>
+            <w:pPr>
+              <w:spacing w:after="0" w:line="240" w:lineRule="auto"/>
+              <w:rPr>
+                <w:rFonts w:ascii="Arial" w:eastAsia="Times New Roman" w:hAnsi="Arial" w:cs="Arial"/>
+                <w:sz w:val="20"/>
+                <w:szCs w:val="20"/>
+                <w:lang w:eastAsia="en-GB"/>
+              </w:rPr>
+            </w:pPr>
+            <w:r>
+              <w:rPr>
+                <w:rFonts w:ascii="Arial" w:hAnsi="Arial" w:cs="Arial"/>
+                <w:sz w:val="20"/>
+                <w:szCs w:val="20"/>
+              </w:rPr>
+              <w:t>Potential Description</w:t>
+            </w:r>
+          </w:p>
+        </w:tc>
+        <w:tc>
+          <w:tcPr>
+            <w:tcW w:w="0" w:type="auto"/>
+            <w:tcBorders>
+              <w:top w:val="single" w:sz="4" w:space="0" w:color="auto"/>
+              <w:left w:val="single" w:sz="4" w:space="0" w:color="auto"/>
+              <w:bottom w:val="single" w:sz="24" w:space="0" w:color="FF0000"/>
+            </w:tcBorders>
+            <w:shd w:val="clear" w:color="auto" w:fill="auto"/>
+            <w:noWrap/>
+            <w:vAlign w:val="bottom"/>
+          </w:tcPr>
+          <w:p>
+            <w:pPr>
+              <w:spacing w:after="0" w:line="240" w:lineRule="auto"/>
+              <w:rPr>
+                <w:rFonts w:ascii="Arial" w:eastAsia="Times New Roman" w:hAnsi="Arial" w:cs="Arial"/>
+                <w:sz w:val="20"/>
+                <w:szCs w:val="20"/>
+                <w:lang w:eastAsia="en-GB"/>
+              </w:rPr>
+            </w:pPr>
+            <w:r>
+              <w:rPr>
+                <w:rFonts w:ascii="Arial" w:hAnsi="Arial" w:cs="Arial"/>
+                <w:sz w:val="20"/>
+                <w:szCs w:val="20"/>
+              </w:rPr>
+              <w:t>GDMA2.2(PBE0/6-31G(</w:t>
+            </w:r>
+            <w:proofErr w:type="spellStart"/>
+            <w:proofErr w:type="gramStart"/>
+            <w:r>
+              <w:rPr>
+                <w:rFonts w:ascii="Arial" w:hAnsi="Arial" w:cs="Arial"/>
+                <w:sz w:val="20"/>
+                <w:szCs w:val="20"/>
+              </w:rPr>
+              <w:t>d,p</w:t>
+            </w:r>
+            <w:proofErr w:type="spellEnd"/>
+            <w:proofErr w:type="gramEnd"/>
+            <w:r>
+              <w:rPr>
+                <w:rFonts w:ascii="Arial" w:hAnsi="Arial" w:cs="Arial"/>
+                <w:sz w:val="20"/>
+                <w:szCs w:val="20"/>
+              </w:rPr>
+              <w:t>)) + FIT with isotropic S</w:t>
+            </w:r>
+          </w:p>
+        </w:tc>
+      </w:tr>
+      <w:tr>
+        <w:trPr>
+          <w:trHeight w:val="255"/>
+        </w:trPr>
+        <w:tc>
+          <w:tcPr>
+            <w:tcW w:w="0" w:type="auto"/>
+            <w:tcBorders>
+              <w:top w:val="single" w:sz="24" w:space="0" w:color="FF0000"/>
+              <w:left w:val="nil"/>
+              <w:bottom w:val="single" w:sz="24" w:space="0" w:color="00B0F0"/>
+              <w:right w:val="nil"/>
+            </w:tcBorders>
+            <w:shd w:val="clear" w:color="auto" w:fill="auto"/>
+            <w:noWrap/>
+            <w:vAlign w:val="bottom"/>
+          </w:tcPr>
+          <w:p>
+            <w:pPr>
+              <w:spacing w:after="0" w:line="240" w:lineRule="auto"/>
+              <w:rPr>
+                <w:rFonts w:ascii="Arial" w:hAnsi="Arial" w:cs="Arial"/>
+                <w:sz w:val="20"/>
+                <w:szCs w:val="20"/>
+              </w:rPr>
+            </w:pPr>
+          </w:p>
+        </w:tc>
+        <w:tc>
+          <w:tcPr>
+            <w:tcW w:w="0" w:type="auto"/>
+            <w:tcBorders>
+              <w:top w:val="single" w:sz="24" w:space="0" w:color="FF0000"/>
+              <w:left w:val="nil"/>
+              <w:bottom w:val="single" w:sz="24" w:space="0" w:color="00B0F0"/>
+              <w:right w:val="nil"/>
+            </w:tcBorders>
+            <w:shd w:val="clear" w:color="auto" w:fill="auto"/>
+            <w:noWrap/>
+            <w:vAlign w:val="bottom"/>
+          </w:tcPr>
+          <w:p>
+            <w:pPr>
+              <w:spacing w:after="0" w:line="240" w:lineRule="auto"/>
+              <w:rPr>
+                <w:rFonts w:ascii="Arial" w:hAnsi="Arial" w:cs="Arial"/>
+                <w:sz w:val="20"/>
+                <w:szCs w:val="20"/>
+              </w:rPr>
+            </w:pPr>
+          </w:p>
+        </w:tc>
+      </w:tr>
+      <w:tr>
+        <w:trPr>
+          <w:trHeight w:val="255"/>
+        </w:trPr>
+        <w:tc>
+          <w:tcPr>
+            <w:tcW w:w="0" w:type="auto"/>
+            <w:tcBorders>
+              <w:top w:val="single" w:sz="24" w:space="0" w:color="00B0F0"/>
+              <w:left w:val="single" w:sz="24" w:space="0" w:color="00B0F0"/>
+              <w:bottom w:val="single" w:sz="4" w:space="0" w:color="auto"/>
+              <w:right w:val="single" w:sz="4" w:space="0" w:color="auto"/>
+            </w:tcBorders>
+            <w:shd w:val="clear" w:color="auto" w:fill="auto"/>
+            <w:noWrap/>
+            <w:vAlign w:val="bottom"/>
+          </w:tcPr>
+          <w:p>
+            <w:pPr>
+              <w:spacing w:after="0" w:line="240" w:lineRule="auto"/>
+              <w:rPr>
+                <w:rFonts w:ascii="Arial" w:hAnsi="Arial" w:cs="Arial"/>
+                <w:sz w:val="20"/>
+                <w:szCs w:val="20"/>
+              </w:rPr>
+            </w:pPr>
+            <w:r>
+              <w:rPr>
+                <w:rFonts w:ascii="Arial" w:hAnsi="Arial" w:cs="Arial"/>
+                <w:sz w:val="20"/>
+                <w:szCs w:val="20"/>
+              </w:rPr>
+              <w:t>Search Identifier</w:t>
+            </w:r>
+          </w:p>
+        </w:tc>
+        <w:tc>
+          <w:tcPr>
+            <w:tcW w:w="0" w:type="auto"/>
+            <w:tcBorders>
+              <w:top w:val="single" w:sz="24" w:space="0" w:color="00B0F0"/>
+              <w:left w:val="single" w:sz="4" w:space="0" w:color="auto"/>
+              <w:bottom w:val="single" w:sz="4" w:space="0" w:color="auto"/>
+              <w:right w:val="single" w:sz="24" w:space="0" w:color="00B0F0"/>
+            </w:tcBorders>
+            <w:shd w:val="clear" w:color="auto" w:fill="auto"/>
+            <w:noWrap/>
+            <w:vAlign w:val="bottom"/>
+          </w:tcPr>
+          <w:p>
+            <w:pPr>
+              <w:spacing w:after="0" w:line="240" w:lineRule="auto"/>
+              <w:rPr>
+                <w:rFonts w:ascii="Arial" w:hAnsi="Arial" w:cs="Arial"/>
+                <w:sz w:val="20"/>
+                <w:szCs w:val="20"/>
+              </w:rPr>
+            </w:pPr>
+            <w:r>
+              <w:rPr>
+                <w:rFonts w:ascii="Arial" w:hAnsi="Arial" w:cs="Arial"/>
+                <w:sz w:val="20"/>
+                <w:szCs w:val="20"/>
+              </w:rPr>
+              <w:t>B</w:t>
+            </w:r>
+          </w:p>
+        </w:tc>
+      </w:tr>
+      <w:tr>
+        <w:trPr>
+          <w:trHeight w:val="255"/>
+        </w:trPr>
+        <w:tc>
+          <w:tcPr>
+            <w:tcW w:w="0" w:type="auto"/>
+            <w:tcBorders>
+              <w:top w:val="single" w:sz="4" w:space="0" w:color="auto"/>
+              <w:left w:val="single" w:sz="24" w:space="0" w:color="00B0F0"/>
+              <w:bottom w:val="single" w:sz="4" w:space="0" w:color="auto"/>
+              <w:right w:val="single" w:sz="4" w:space="0" w:color="auto"/>
+            </w:tcBorders>
+            <w:shd w:val="clear" w:color="auto" w:fill="auto"/>
+            <w:noWrap/>
+            <w:vAlign w:val="bottom"/>
+          </w:tcPr>
+          <w:p>
+            <w:pPr>
+              <w:spacing w:after="0" w:line="240" w:lineRule="auto"/>
+              <w:rPr>
+                <w:rFonts w:ascii="Arial" w:hAnsi="Arial" w:cs="Arial"/>
+                <w:sz w:val="20"/>
+                <w:szCs w:val="20"/>
+              </w:rPr>
+            </w:pPr>
+            <w:r>
+              <w:rPr>
+                <w:rFonts w:ascii="Arial" w:hAnsi="Arial" w:cs="Arial"/>
+                <w:sz w:val="20"/>
+                <w:szCs w:val="20"/>
+              </w:rPr>
+              <w:t>Scientist</w:t>
+            </w:r>
+          </w:p>
+        </w:tc>
+        <w:tc>
+          <w:tcPr>
+            <w:tcW w:w="0" w:type="auto"/>
+            <w:tcBorders>
+              <w:top w:val="single" w:sz="4" w:space="0" w:color="auto"/>
+              <w:left w:val="single" w:sz="4" w:space="0" w:color="auto"/>
+              <w:bottom w:val="single" w:sz="4" w:space="0" w:color="auto"/>
+              <w:right w:val="single" w:sz="24" w:space="0" w:color="00B0F0"/>
+            </w:tcBorders>
+            <w:shd w:val="clear" w:color="auto" w:fill="auto"/>
+            <w:noWrap/>
+            <w:vAlign w:val="bottom"/>
+          </w:tcPr>
+          <w:p>
+            <w:pPr>
+              <w:spacing w:after="0" w:line="240" w:lineRule="auto"/>
+              <w:rPr>
+                <w:rFonts w:ascii="Arial" w:hAnsi="Arial" w:cs="Arial"/>
+                <w:sz w:val="20"/>
+                <w:szCs w:val="20"/>
+              </w:rPr>
+            </w:pPr>
+            <w:r>
+              <w:rPr>
+                <w:rFonts w:ascii="Arial" w:hAnsi="Arial" w:cs="Arial"/>
+                <w:sz w:val="20"/>
+                <w:szCs w:val="20"/>
+              </w:rPr>
+              <w:t>Louise Price</w:t>
+            </w:r>
+          </w:p>
+        </w:tc>
+      </w:tr>
+      <w:tr>
+        <w:trPr>
+          <w:trHeight w:val="255"/>
+        </w:trPr>
+        <w:tc>
+          <w:tcPr>
+            <w:tcW w:w="0" w:type="auto"/>
+            <w:tcBorders>
+              <w:top w:val="single" w:sz="4" w:space="0" w:color="auto"/>
+              <w:left w:val="single" w:sz="24" w:space="0" w:color="00B0F0"/>
+              <w:bottom w:val="single" w:sz="4" w:space="0" w:color="auto"/>
+              <w:right w:val="single" w:sz="4" w:space="0" w:color="auto"/>
+            </w:tcBorders>
+            <w:shd w:val="clear" w:color="auto" w:fill="auto"/>
+            <w:noWrap/>
+            <w:vAlign w:val="bottom"/>
+          </w:tcPr>
+          <w:p>
+            <w:pPr>
+              <w:spacing w:after="0" w:line="240" w:lineRule="auto"/>
+              <w:rPr>
+                <w:rFonts w:ascii="Arial" w:hAnsi="Arial" w:cs="Arial"/>
+                <w:sz w:val="20"/>
+                <w:szCs w:val="20"/>
+              </w:rPr>
+            </w:pPr>
+            <w:r>
+              <w:rPr>
+                <w:rFonts w:ascii="Arial" w:hAnsi="Arial" w:cs="Arial"/>
+                <w:sz w:val="20"/>
+                <w:szCs w:val="20"/>
+              </w:rPr>
+              <w:t>Date</w:t>
+            </w:r>
+          </w:p>
+        </w:tc>
+        <w:tc>
+          <w:tcPr>
+            <w:tcW w:w="0" w:type="auto"/>
+            <w:tcBorders>
+              <w:top w:val="single" w:sz="4" w:space="0" w:color="auto"/>
+              <w:left w:val="single" w:sz="4" w:space="0" w:color="auto"/>
+              <w:bottom w:val="single" w:sz="4" w:space="0" w:color="auto"/>
+              <w:right w:val="single" w:sz="24" w:space="0" w:color="00B0F0"/>
+            </w:tcBorders>
+            <w:shd w:val="clear" w:color="auto" w:fill="auto"/>
+            <w:noWrap/>
+            <w:vAlign w:val="bottom"/>
+          </w:tcPr>
+          <w:p>
+            <w:pPr>
+              <w:spacing w:after="0" w:line="240" w:lineRule="auto"/>
+              <w:rPr>
+                <w:rFonts w:ascii="Arial" w:hAnsi="Arial" w:cs="Arial"/>
+                <w:sz w:val="20"/>
+                <w:szCs w:val="20"/>
+              </w:rPr>
+            </w:pPr>
+            <w:r>
+              <w:rPr>
+                <w:rFonts w:ascii="Arial" w:hAnsi="Arial" w:cs="Arial"/>
+                <w:sz w:val="20"/>
+                <w:szCs w:val="20"/>
+              </w:rPr>
+              <w:t>2010</w:t>
+            </w:r>
+          </w:p>
+        </w:tc>
+      </w:tr>
+      <w:tr>
+        <w:trPr>
+          <w:trHeight w:val="255"/>
+        </w:trPr>
+        <w:tc>
+          <w:tcPr>
+            <w:tcW w:w="0" w:type="auto"/>
+            <w:tcBorders>
+              <w:top w:val="single" w:sz="4" w:space="0" w:color="auto"/>
+              <w:left w:val="single" w:sz="24" w:space="0" w:color="00B0F0"/>
+              <w:bottom w:val="single" w:sz="24" w:space="0" w:color="00B0F0"/>
+              <w:right w:val="single" w:sz="4" w:space="0" w:color="auto"/>
+            </w:tcBorders>
+            <w:shd w:val="clear" w:color="auto" w:fill="auto"/>
+            <w:noWrap/>
+            <w:vAlign w:val="bottom"/>
+          </w:tcPr>
+          <w:p>
+            <w:pPr>
+              <w:spacing w:after="0" w:line="240" w:lineRule="auto"/>
+              <w:rPr>
+                <w:rFonts w:ascii="Arial" w:hAnsi="Arial" w:cs="Arial"/>
+                <w:sz w:val="20"/>
+                <w:szCs w:val="20"/>
+              </w:rPr>
+            </w:pPr>
+            <w:r>
+              <w:rPr>
+                <w:rFonts w:ascii="Arial" w:hAnsi="Arial" w:cs="Arial"/>
+                <w:sz w:val="20"/>
+                <w:szCs w:val="20"/>
+              </w:rPr>
+              <w:t>Publication</w:t>
+            </w:r>
+          </w:p>
+        </w:tc>
+        <w:tc>
+          <w:tcPr>
+            <w:tcW w:w="0" w:type="auto"/>
+            <w:tcBorders>
+              <w:top w:val="single" w:sz="4" w:space="0" w:color="auto"/>
+              <w:left w:val="single" w:sz="4" w:space="0" w:color="auto"/>
+              <w:bottom w:val="single" w:sz="24" w:space="0" w:color="00B0F0"/>
+              <w:right w:val="single" w:sz="24" w:space="0" w:color="00B0F0"/>
+            </w:tcBorders>
+            <w:shd w:val="clear" w:color="auto" w:fill="auto"/>
+            <w:noWrap/>
+            <w:vAlign w:val="bottom"/>
+          </w:tcPr>
+          <w:p>
+            <w:pPr>
+              <w:spacing w:after="0" w:line="240" w:lineRule="auto"/>
+              <w:rPr>
+                <w:rFonts w:ascii="Arial" w:hAnsi="Arial" w:cs="Arial"/>
+                <w:sz w:val="20"/>
+                <w:szCs w:val="20"/>
+              </w:rPr>
+            </w:pPr>
+            <w:r>
+              <w:rPr>
+                <w:rFonts w:ascii="Arial" w:hAnsi="Arial" w:cs="Arial"/>
+                <w:sz w:val="20"/>
+                <w:szCs w:val="20"/>
+              </w:rPr>
+              <w:t>Early search - not published</w:t>
+            </w:r>
+          </w:p>
+        </w:tc>
+      </w:tr>
+      <w:tr>
+        <w:trPr>
+          <w:trHeight w:val="255"/>
+        </w:trPr>
+        <w:tc>
+          <w:tcPr>
+            <w:tcW w:w="0" w:type="auto"/>
+            <w:tcBorders>
+              <w:top w:val="single" w:sz="24" w:space="0" w:color="00B0F0"/>
+              <w:left w:val="single" w:sz="24" w:space="0" w:color="00B0F0"/>
+              <w:bottom w:val="single" w:sz="4" w:space="0" w:color="auto"/>
+              <w:right w:val="single" w:sz="4" w:space="0" w:color="auto"/>
+            </w:tcBorders>
+            <w:shd w:val="clear" w:color="auto" w:fill="auto"/>
+            <w:noWrap/>
+            <w:vAlign w:val="bottom"/>
+          </w:tcPr>
+          <w:p>
+            <w:pPr>
+              <w:spacing w:after="0" w:line="240" w:lineRule="auto"/>
+              <w:rPr>
+                <w:rFonts w:ascii="Arial" w:hAnsi="Arial" w:cs="Arial"/>
+                <w:sz w:val="20"/>
+                <w:szCs w:val="20"/>
+              </w:rPr>
+            </w:pPr>
+            <w:r>
+              <w:rPr>
+                <w:rFonts w:ascii="Arial" w:hAnsi="Arial" w:cs="Arial"/>
+                <w:sz w:val="20"/>
+                <w:szCs w:val="20"/>
+              </w:rPr>
+              <w:t>Energy Model</w:t>
+            </w:r>
+          </w:p>
+        </w:tc>
+        <w:tc>
+          <w:tcPr>
+            <w:tcW w:w="0" w:type="auto"/>
+            <w:tcBorders>
+              <w:top w:val="single" w:sz="24" w:space="0" w:color="00B0F0"/>
+              <w:left w:val="single" w:sz="4" w:space="0" w:color="auto"/>
+              <w:bottom w:val="single" w:sz="4" w:space="0" w:color="auto"/>
+              <w:right w:val="single" w:sz="24" w:space="0" w:color="00B0F0"/>
+            </w:tcBorders>
+            <w:shd w:val="clear" w:color="auto" w:fill="auto"/>
+            <w:noWrap/>
+            <w:vAlign w:val="bottom"/>
+          </w:tcPr>
+          <w:p>
+            <w:pPr>
+              <w:spacing w:after="0" w:line="240" w:lineRule="auto"/>
+              <w:rPr>
+                <w:rFonts w:ascii="Arial" w:hAnsi="Arial" w:cs="Arial"/>
+                <w:sz w:val="20"/>
+                <w:szCs w:val="20"/>
+              </w:rPr>
+            </w:pPr>
+            <w:r>
+              <w:rPr>
+                <w:rFonts w:ascii="Arial" w:hAnsi="Arial" w:cs="Arial"/>
+                <w:sz w:val="20"/>
+                <w:szCs w:val="20"/>
+              </w:rPr>
+              <w:t>1</w:t>
+            </w:r>
+          </w:p>
+        </w:tc>
+      </w:tr>
+      <w:tr>
+        <w:trPr>
+          <w:trHeight w:val="255"/>
+        </w:trPr>
+        <w:tc>
+          <w:tcPr>
+            <w:tcW w:w="0" w:type="auto"/>
+            <w:tcBorders>
+              <w:top w:val="single" w:sz="4" w:space="0" w:color="auto"/>
+              <w:left w:val="single" w:sz="24" w:space="0" w:color="00B0F0"/>
+              <w:bottom w:val="single" w:sz="4" w:space="0" w:color="auto"/>
+              <w:right w:val="single" w:sz="4" w:space="0" w:color="auto"/>
+            </w:tcBorders>
+            <w:shd w:val="clear" w:color="auto" w:fill="auto"/>
+            <w:noWrap/>
+            <w:vAlign w:val="bottom"/>
+          </w:tcPr>
+          <w:p>
+            <w:pPr>
+              <w:spacing w:after="0" w:line="240" w:lineRule="auto"/>
+              <w:rPr>
+                <w:rFonts w:ascii="Arial" w:hAnsi="Arial" w:cs="Arial"/>
+                <w:sz w:val="20"/>
+                <w:szCs w:val="20"/>
+              </w:rPr>
+            </w:pPr>
+            <w:proofErr w:type="spellStart"/>
+            <w:r>
+              <w:rPr>
+                <w:rFonts w:ascii="Arial" w:hAnsi="Arial" w:cs="Arial"/>
+                <w:sz w:val="20"/>
+                <w:szCs w:val="20"/>
+              </w:rPr>
+              <w:t>Study_ID</w:t>
+            </w:r>
+            <w:proofErr w:type="spellEnd"/>
+          </w:p>
+        </w:tc>
+        <w:tc>
+          <w:tcPr>
+            <w:tcW w:w="0" w:type="auto"/>
+            <w:tcBorders>
+              <w:top w:val="single" w:sz="4" w:space="0" w:color="auto"/>
+              <w:left w:val="single" w:sz="4" w:space="0" w:color="auto"/>
+              <w:bottom w:val="single" w:sz="4" w:space="0" w:color="auto"/>
+              <w:right w:val="single" w:sz="24" w:space="0" w:color="00B0F0"/>
+            </w:tcBorders>
+            <w:shd w:val="clear" w:color="auto" w:fill="auto"/>
+            <w:noWrap/>
+            <w:vAlign w:val="bottom"/>
+          </w:tcPr>
+          <w:p>
+            <w:pPr>
+              <w:spacing w:after="0" w:line="240" w:lineRule="auto"/>
+              <w:rPr>
+                <w:rFonts w:ascii="Arial" w:hAnsi="Arial" w:cs="Arial"/>
+                <w:sz w:val="20"/>
+                <w:szCs w:val="20"/>
+              </w:rPr>
+            </w:pPr>
+            <w:r>
+              <w:rPr>
+                <w:rFonts w:ascii="Arial" w:hAnsi="Arial" w:cs="Arial"/>
+                <w:sz w:val="20"/>
+                <w:szCs w:val="20"/>
+              </w:rPr>
+              <w:t>0</w:t>
+            </w:r>
+          </w:p>
+        </w:tc>
+      </w:tr>
+      <w:tr>
+        <w:trPr>
+          <w:trHeight w:val="255"/>
+        </w:trPr>
+        <w:tc>
+          <w:tcPr>
+            <w:tcW w:w="0" w:type="auto"/>
+            <w:tcBorders>
+              <w:top w:val="single" w:sz="4" w:space="0" w:color="auto"/>
+              <w:left w:val="single" w:sz="24" w:space="0" w:color="00B0F0"/>
+              <w:bottom w:val="single" w:sz="4" w:space="0" w:color="auto"/>
+              <w:right w:val="single" w:sz="4" w:space="0" w:color="auto"/>
+            </w:tcBorders>
+            <w:shd w:val="clear" w:color="auto" w:fill="auto"/>
+            <w:noWrap/>
+            <w:vAlign w:val="bottom"/>
+          </w:tcPr>
+          <w:p>
+            <w:pPr>
+              <w:spacing w:after="0" w:line="240" w:lineRule="auto"/>
+              <w:rPr>
+                <w:rFonts w:ascii="Arial" w:hAnsi="Arial" w:cs="Arial"/>
+                <w:sz w:val="20"/>
+                <w:szCs w:val="20"/>
+              </w:rPr>
+            </w:pPr>
+            <w:r>
+              <w:rPr>
+                <w:rFonts w:ascii="Arial" w:hAnsi="Arial" w:cs="Arial"/>
+                <w:sz w:val="20"/>
+                <w:szCs w:val="20"/>
+              </w:rPr>
+              <w:t>Programs</w:t>
+            </w:r>
+          </w:p>
+        </w:tc>
+        <w:tc>
+          <w:tcPr>
+            <w:tcW w:w="0" w:type="auto"/>
+            <w:tcBorders>
+              <w:top w:val="single" w:sz="4" w:space="0" w:color="auto"/>
+              <w:left w:val="single" w:sz="4" w:space="0" w:color="auto"/>
+              <w:bottom w:val="single" w:sz="4" w:space="0" w:color="auto"/>
+              <w:right w:val="single" w:sz="24" w:space="0" w:color="00B0F0"/>
+            </w:tcBorders>
+            <w:shd w:val="clear" w:color="auto" w:fill="auto"/>
+            <w:noWrap/>
+            <w:vAlign w:val="bottom"/>
+          </w:tcPr>
+          <w:p>
+            <w:pPr>
+              <w:spacing w:after="0" w:line="240" w:lineRule="auto"/>
+              <w:rPr>
+                <w:rFonts w:ascii="Arial" w:hAnsi="Arial" w:cs="Arial"/>
+                <w:sz w:val="20"/>
+                <w:szCs w:val="20"/>
+              </w:rPr>
+            </w:pPr>
+            <w:proofErr w:type="spellStart"/>
+            <w:r>
+              <w:rPr>
+                <w:rFonts w:ascii="Arial" w:hAnsi="Arial" w:cs="Arial"/>
+                <w:sz w:val="20"/>
+                <w:szCs w:val="20"/>
+              </w:rPr>
+              <w:t>Molpak</w:t>
+            </w:r>
+            <w:proofErr w:type="spellEnd"/>
+            <w:r>
+              <w:rPr>
+                <w:rFonts w:ascii="Arial" w:hAnsi="Arial" w:cs="Arial"/>
+                <w:sz w:val="20"/>
+                <w:szCs w:val="20"/>
+              </w:rPr>
+              <w:t>, DMAREL (4.1.1)</w:t>
+            </w:r>
+          </w:p>
+        </w:tc>
+      </w:tr>
+      <w:tr>
+        <w:trPr>
+          <w:trHeight w:val="255"/>
+        </w:trPr>
+        <w:tc>
+          <w:tcPr>
+            <w:tcW w:w="0" w:type="auto"/>
+            <w:tcBorders>
+              <w:top w:val="single" w:sz="4" w:space="0" w:color="auto"/>
+              <w:left w:val="single" w:sz="24" w:space="0" w:color="00B0F0"/>
+              <w:bottom w:val="single" w:sz="4" w:space="0" w:color="auto"/>
+              <w:right w:val="single" w:sz="4" w:space="0" w:color="auto"/>
+            </w:tcBorders>
+            <w:shd w:val="clear" w:color="auto" w:fill="auto"/>
+            <w:noWrap/>
+            <w:vAlign w:val="bottom"/>
+          </w:tcPr>
+          <w:p>
+            <w:pPr>
+              <w:spacing w:after="0" w:line="240" w:lineRule="auto"/>
+              <w:rPr>
+                <w:rFonts w:ascii="Arial" w:hAnsi="Arial" w:cs="Arial"/>
+                <w:sz w:val="20"/>
+                <w:szCs w:val="20"/>
+              </w:rPr>
+            </w:pPr>
+            <w:r>
+              <w:rPr>
+                <w:rFonts w:ascii="Arial" w:hAnsi="Arial" w:cs="Arial"/>
+                <w:sz w:val="20"/>
+                <w:szCs w:val="20"/>
+              </w:rPr>
+              <w:t>Location on S Drive</w:t>
+            </w:r>
+          </w:p>
+        </w:tc>
+        <w:tc>
+          <w:tcPr>
+            <w:tcW w:w="0" w:type="auto"/>
+            <w:tcBorders>
+              <w:top w:val="single" w:sz="4" w:space="0" w:color="auto"/>
+              <w:left w:val="single" w:sz="4" w:space="0" w:color="auto"/>
+              <w:bottom w:val="single" w:sz="4" w:space="0" w:color="auto"/>
+              <w:right w:val="single" w:sz="24" w:space="0" w:color="00B0F0"/>
+            </w:tcBorders>
+            <w:shd w:val="clear" w:color="auto" w:fill="auto"/>
+            <w:noWrap/>
+            <w:vAlign w:val="bottom"/>
+          </w:tcPr>
+          <w:p>
+            <w:pPr>
+              <w:spacing w:after="0" w:line="240" w:lineRule="auto"/>
+              <w:rPr>
+                <w:rFonts w:ascii="Arial" w:hAnsi="Arial" w:cs="Arial"/>
+                <w:sz w:val="20"/>
+                <w:szCs w:val="20"/>
+              </w:rPr>
+            </w:pPr>
+            <w:r>
+              <w:rPr>
+                <w:rFonts w:ascii="Arial" w:hAnsi="Arial" w:cs="Arial"/>
+                <w:sz w:val="20"/>
+                <w:szCs w:val="20"/>
+              </w:rPr>
+              <w:t>\CHEMISTRY_CPOSS\0-EarlySearches\home\louise_price.eminerals\olanzapine</w:t>
+            </w:r>
+          </w:p>
+        </w:tc>
+      </w:tr>
+      <w:tr>
+        <w:trPr>
+          <w:trHeight w:val="255"/>
+        </w:trPr>
+        <w:tc>
+          <w:tcPr>
+            <w:tcW w:w="0" w:type="auto"/>
+            <w:tcBorders>
+              <w:top w:val="single" w:sz="4" w:space="0" w:color="auto"/>
+              <w:left w:val="single" w:sz="24" w:space="0" w:color="00B0F0"/>
+              <w:bottom w:val="single" w:sz="24" w:space="0" w:color="00B0F0"/>
+              <w:right w:val="single" w:sz="4" w:space="0" w:color="auto"/>
+            </w:tcBorders>
+            <w:shd w:val="clear" w:color="auto" w:fill="auto"/>
+            <w:noWrap/>
+            <w:vAlign w:val="bottom"/>
+          </w:tcPr>
+          <w:p>
+            <w:pPr>
+              <w:spacing w:after="0" w:line="240" w:lineRule="auto"/>
+              <w:rPr>
+                <w:rFonts w:ascii="Arial" w:hAnsi="Arial" w:cs="Arial"/>
+                <w:sz w:val="20"/>
+                <w:szCs w:val="20"/>
+              </w:rPr>
+            </w:pPr>
+            <w:r>
+              <w:rPr>
+                <w:rFonts w:ascii="Arial" w:hAnsi="Arial" w:cs="Arial"/>
+                <w:sz w:val="20"/>
+                <w:szCs w:val="20"/>
+              </w:rPr>
+              <w:t>Potential Description</w:t>
+            </w:r>
+          </w:p>
+        </w:tc>
+        <w:tc>
+          <w:tcPr>
+            <w:tcW w:w="0" w:type="auto"/>
+            <w:tcBorders>
+              <w:top w:val="single" w:sz="4" w:space="0" w:color="auto"/>
+              <w:left w:val="single" w:sz="4" w:space="0" w:color="auto"/>
+              <w:bottom w:val="single" w:sz="24" w:space="0" w:color="00B0F0"/>
+              <w:right w:val="single" w:sz="24" w:space="0" w:color="00B0F0"/>
+            </w:tcBorders>
+            <w:shd w:val="clear" w:color="auto" w:fill="auto"/>
+            <w:noWrap/>
+            <w:vAlign w:val="bottom"/>
+          </w:tcPr>
+          <w:p>
+            <w:pPr>
+              <w:spacing w:after="0" w:line="240" w:lineRule="auto"/>
+              <w:rPr>
+                <w:rFonts w:ascii="Arial" w:hAnsi="Arial" w:cs="Arial"/>
+                <w:sz w:val="20"/>
+                <w:szCs w:val="20"/>
+              </w:rPr>
+            </w:pPr>
+            <w:r>
+              <w:rPr>
+                <w:rFonts w:ascii="Arial" w:hAnsi="Arial" w:cs="Arial"/>
+                <w:sz w:val="20"/>
+                <w:szCs w:val="20"/>
+              </w:rPr>
+              <w:t>SCF 6-31G(</w:t>
+            </w:r>
+            <w:proofErr w:type="spellStart"/>
+            <w:proofErr w:type="gramStart"/>
+            <w:r>
+              <w:rPr>
+                <w:rFonts w:ascii="Arial" w:hAnsi="Arial" w:cs="Arial"/>
+                <w:sz w:val="20"/>
+                <w:szCs w:val="20"/>
+              </w:rPr>
+              <w:t>d,p</w:t>
+            </w:r>
+            <w:proofErr w:type="spellEnd"/>
+            <w:proofErr w:type="gramEnd"/>
+            <w:r>
+              <w:rPr>
+                <w:rFonts w:ascii="Arial" w:hAnsi="Arial" w:cs="Arial"/>
+                <w:sz w:val="20"/>
+                <w:szCs w:val="20"/>
+              </w:rPr>
+              <w:t>)  DMA(v1.2)+ fit.pots+iso S</w:t>
+            </w:r>
+          </w:p>
+        </w:tc>
+      </w:tr>
+      <w:tr>
+        <w:trPr>
+          <w:trHeight w:val="255"/>
+        </w:trPr>
+        <w:tc>
+          <w:tcPr>
+            <w:tcW w:w="0" w:type="auto"/>
+            <w:tcBorders>
+              <w:top w:val="single" w:sz="24" w:space="0" w:color="00B0F0"/>
+              <w:left w:val="single" w:sz="24" w:space="0" w:color="00B0F0"/>
+              <w:bottom w:val="single" w:sz="4" w:space="0" w:color="auto"/>
+              <w:right w:val="single" w:sz="4" w:space="0" w:color="auto"/>
+            </w:tcBorders>
+            <w:shd w:val="clear" w:color="auto" w:fill="auto"/>
+            <w:noWrap/>
+            <w:vAlign w:val="bottom"/>
+          </w:tcPr>
+          <w:p>
+            <w:pPr>
+              <w:spacing w:after="0" w:line="240" w:lineRule="auto"/>
+              <w:rPr>
+                <w:rFonts w:ascii="Arial" w:hAnsi="Arial" w:cs="Arial"/>
+                <w:sz w:val="20"/>
+                <w:szCs w:val="20"/>
+              </w:rPr>
+            </w:pPr>
+            <w:r>
+              <w:rPr>
+                <w:rFonts w:ascii="Arial" w:hAnsi="Arial" w:cs="Arial"/>
+                <w:sz w:val="20"/>
+                <w:szCs w:val="20"/>
+              </w:rPr>
+              <w:t>Energy Model</w:t>
+            </w:r>
+          </w:p>
+        </w:tc>
+        <w:tc>
+          <w:tcPr>
+            <w:tcW w:w="0" w:type="auto"/>
+            <w:tcBorders>
+              <w:top w:val="single" w:sz="24" w:space="0" w:color="00B0F0"/>
+              <w:left w:val="single" w:sz="4" w:space="0" w:color="auto"/>
+              <w:bottom w:val="single" w:sz="4" w:space="0" w:color="auto"/>
+              <w:right w:val="single" w:sz="24" w:space="0" w:color="00B0F0"/>
+            </w:tcBorders>
+            <w:shd w:val="clear" w:color="auto" w:fill="auto"/>
+            <w:noWrap/>
+            <w:vAlign w:val="bottom"/>
+          </w:tcPr>
+          <w:p>
+            <w:pPr>
+              <w:spacing w:after="0" w:line="240" w:lineRule="auto"/>
+              <w:rPr>
+                <w:rFonts w:ascii="Arial" w:hAnsi="Arial" w:cs="Arial"/>
+                <w:sz w:val="20"/>
+                <w:szCs w:val="20"/>
+              </w:rPr>
+            </w:pPr>
+            <w:r>
+              <w:rPr>
+                <w:rFonts w:ascii="Arial" w:hAnsi="Arial" w:cs="Arial"/>
+                <w:sz w:val="20"/>
+                <w:szCs w:val="20"/>
+              </w:rPr>
+              <w:t>2</w:t>
+            </w:r>
+          </w:p>
+        </w:tc>
+      </w:tr>
+      <w:tr>
+        <w:trPr>
+          <w:trHeight w:val="255"/>
+        </w:trPr>
+        <w:tc>
+          <w:tcPr>
+            <w:tcW w:w="0" w:type="auto"/>
+            <w:tcBorders>
+              <w:top w:val="single" w:sz="4" w:space="0" w:color="auto"/>
+              <w:left w:val="single" w:sz="24" w:space="0" w:color="00B0F0"/>
+              <w:bottom w:val="single" w:sz="4" w:space="0" w:color="auto"/>
+              <w:right w:val="single" w:sz="4" w:space="0" w:color="auto"/>
+            </w:tcBorders>
+            <w:shd w:val="clear" w:color="auto" w:fill="auto"/>
+            <w:noWrap/>
+            <w:vAlign w:val="bottom"/>
+          </w:tcPr>
+          <w:p>
+            <w:pPr>
+              <w:spacing w:after="0" w:line="240" w:lineRule="auto"/>
+              <w:rPr>
+                <w:rFonts w:ascii="Arial" w:hAnsi="Arial" w:cs="Arial"/>
+                <w:sz w:val="20"/>
+                <w:szCs w:val="20"/>
+              </w:rPr>
+            </w:pPr>
+            <w:proofErr w:type="spellStart"/>
+            <w:r>
+              <w:rPr>
+                <w:rFonts w:ascii="Arial" w:hAnsi="Arial" w:cs="Arial"/>
+                <w:sz w:val="20"/>
+                <w:szCs w:val="20"/>
+              </w:rPr>
+              <w:t>Study_ID</w:t>
+            </w:r>
+            <w:proofErr w:type="spellEnd"/>
+          </w:p>
+        </w:tc>
+        <w:tc>
+          <w:tcPr>
+            <w:tcW w:w="0" w:type="auto"/>
+            <w:tcBorders>
+              <w:top w:val="single" w:sz="4" w:space="0" w:color="auto"/>
+              <w:left w:val="single" w:sz="4" w:space="0" w:color="auto"/>
+              <w:bottom w:val="single" w:sz="4" w:space="0" w:color="auto"/>
+              <w:right w:val="single" w:sz="24" w:space="0" w:color="00B0F0"/>
+            </w:tcBorders>
+            <w:shd w:val="clear" w:color="auto" w:fill="auto"/>
+            <w:noWrap/>
+            <w:vAlign w:val="bottom"/>
+          </w:tcPr>
+          <w:p>
+            <w:pPr>
+              <w:spacing w:after="0" w:line="240" w:lineRule="auto"/>
+              <w:rPr>
+                <w:rFonts w:ascii="Arial" w:hAnsi="Arial" w:cs="Arial"/>
+                <w:sz w:val="20"/>
+                <w:szCs w:val="20"/>
+              </w:rPr>
+            </w:pPr>
+            <w:r>
+              <w:rPr>
+                <w:rFonts w:ascii="Arial" w:hAnsi="Arial" w:cs="Arial"/>
+                <w:sz w:val="20"/>
+                <w:szCs w:val="20"/>
+              </w:rPr>
+              <w:t>10</w:t>
+            </w:r>
+          </w:p>
+        </w:tc>
+      </w:tr>
+      <w:tr>
+        <w:trPr>
+          <w:trHeight w:val="255"/>
+        </w:trPr>
+        <w:tc>
+          <w:tcPr>
+            <w:tcW w:w="0" w:type="auto"/>
+            <w:tcBorders>
+              <w:top w:val="single" w:sz="4" w:space="0" w:color="auto"/>
+              <w:left w:val="single" w:sz="24" w:space="0" w:color="00B0F0"/>
+              <w:bottom w:val="single" w:sz="4" w:space="0" w:color="auto"/>
+              <w:right w:val="single" w:sz="4" w:space="0" w:color="auto"/>
+            </w:tcBorders>
+            <w:shd w:val="clear" w:color="auto" w:fill="auto"/>
+            <w:noWrap/>
+            <w:vAlign w:val="bottom"/>
+          </w:tcPr>
+          <w:p>
+            <w:pPr>
+              <w:spacing w:after="0" w:line="240" w:lineRule="auto"/>
+              <w:rPr>
+                <w:rFonts w:ascii="Arial" w:hAnsi="Arial" w:cs="Arial"/>
+                <w:sz w:val="20"/>
+                <w:szCs w:val="20"/>
+              </w:rPr>
+            </w:pPr>
+            <w:r>
+              <w:rPr>
+                <w:rFonts w:ascii="Arial" w:hAnsi="Arial" w:cs="Arial"/>
+                <w:sz w:val="20"/>
+                <w:szCs w:val="20"/>
+              </w:rPr>
+              <w:t>Programs</w:t>
+            </w:r>
+          </w:p>
+        </w:tc>
+        <w:tc>
+          <w:tcPr>
+            <w:tcW w:w="0" w:type="auto"/>
+            <w:tcBorders>
+              <w:top w:val="single" w:sz="4" w:space="0" w:color="auto"/>
+              <w:left w:val="single" w:sz="4" w:space="0" w:color="auto"/>
+              <w:bottom w:val="single" w:sz="4" w:space="0" w:color="auto"/>
+              <w:right w:val="single" w:sz="24" w:space="0" w:color="00B0F0"/>
+            </w:tcBorders>
+            <w:shd w:val="clear" w:color="auto" w:fill="auto"/>
+            <w:noWrap/>
+            <w:vAlign w:val="bottom"/>
+          </w:tcPr>
+          <w:p>
+            <w:pPr>
+              <w:spacing w:after="0" w:line="240" w:lineRule="auto"/>
+              <w:rPr>
+                <w:rFonts w:ascii="Arial" w:hAnsi="Arial" w:cs="Arial"/>
+                <w:sz w:val="20"/>
+                <w:szCs w:val="20"/>
+              </w:rPr>
+            </w:pPr>
+            <w:proofErr w:type="spellStart"/>
+            <w:r>
+              <w:rPr>
+                <w:rFonts w:ascii="Arial" w:hAnsi="Arial" w:cs="Arial"/>
+                <w:sz w:val="20"/>
+                <w:szCs w:val="20"/>
+              </w:rPr>
+              <w:t>Study_ID</w:t>
+            </w:r>
+            <w:proofErr w:type="spellEnd"/>
+            <w:r>
+              <w:rPr>
+                <w:rFonts w:ascii="Arial" w:hAnsi="Arial" w:cs="Arial"/>
+                <w:sz w:val="20"/>
+                <w:szCs w:val="20"/>
+              </w:rPr>
+              <w:t xml:space="preserve">=0, </w:t>
+            </w:r>
+            <w:proofErr w:type="spellStart"/>
+            <w:r>
+              <w:rPr>
+                <w:rFonts w:ascii="Arial" w:hAnsi="Arial" w:cs="Arial"/>
+                <w:sz w:val="20"/>
+                <w:szCs w:val="20"/>
+              </w:rPr>
+              <w:t>dmaflex</w:t>
+            </w:r>
+            <w:proofErr w:type="spellEnd"/>
+            <w:r>
+              <w:rPr>
+                <w:rFonts w:ascii="Arial" w:hAnsi="Arial" w:cs="Arial"/>
+                <w:sz w:val="20"/>
+                <w:szCs w:val="20"/>
+              </w:rPr>
+              <w:t>, DMAREL (4.1.1)</w:t>
+            </w:r>
+          </w:p>
+        </w:tc>
+      </w:tr>
+      <w:tr>
+        <w:trPr>
+          <w:trHeight w:val="255"/>
+        </w:trPr>
+        <w:tc>
+          <w:tcPr>
+            <w:tcW w:w="0" w:type="auto"/>
+            <w:tcBorders>
+              <w:top w:val="single" w:sz="4" w:space="0" w:color="auto"/>
+              <w:left w:val="single" w:sz="24" w:space="0" w:color="00B0F0"/>
+              <w:bottom w:val="single" w:sz="4" w:space="0" w:color="auto"/>
+              <w:right w:val="single" w:sz="4" w:space="0" w:color="auto"/>
+            </w:tcBorders>
+            <w:shd w:val="clear" w:color="auto" w:fill="auto"/>
+            <w:noWrap/>
+            <w:vAlign w:val="bottom"/>
+          </w:tcPr>
+          <w:p>
+            <w:pPr>
+              <w:spacing w:after="0" w:line="240" w:lineRule="auto"/>
+              <w:rPr>
+                <w:rFonts w:ascii="Arial" w:hAnsi="Arial" w:cs="Arial"/>
+                <w:sz w:val="20"/>
+                <w:szCs w:val="20"/>
+              </w:rPr>
+            </w:pPr>
+            <w:r>
+              <w:rPr>
+                <w:rFonts w:ascii="Arial" w:hAnsi="Arial" w:cs="Arial"/>
+                <w:sz w:val="20"/>
+                <w:szCs w:val="20"/>
+              </w:rPr>
+              <w:t>Location on S Drive</w:t>
+            </w:r>
+          </w:p>
+        </w:tc>
+        <w:tc>
+          <w:tcPr>
+            <w:tcW w:w="0" w:type="auto"/>
+            <w:tcBorders>
+              <w:top w:val="single" w:sz="4" w:space="0" w:color="auto"/>
+              <w:left w:val="single" w:sz="4" w:space="0" w:color="auto"/>
+              <w:bottom w:val="single" w:sz="4" w:space="0" w:color="auto"/>
+              <w:right w:val="single" w:sz="24" w:space="0" w:color="00B0F0"/>
+            </w:tcBorders>
+            <w:shd w:val="clear" w:color="auto" w:fill="auto"/>
+            <w:noWrap/>
+            <w:vAlign w:val="bottom"/>
+          </w:tcPr>
+          <w:p>
+            <w:pPr>
+              <w:spacing w:after="0" w:line="240" w:lineRule="auto"/>
+              <w:rPr>
+                <w:rFonts w:ascii="Arial" w:hAnsi="Arial" w:cs="Arial"/>
+                <w:sz w:val="20"/>
+                <w:szCs w:val="20"/>
+              </w:rPr>
+            </w:pPr>
+            <w:r>
+              <w:rPr>
+                <w:rFonts w:ascii="Arial" w:hAnsi="Arial" w:cs="Arial"/>
+                <w:sz w:val="20"/>
+                <w:szCs w:val="20"/>
+              </w:rPr>
+              <w:t>\CHEMISTRY_CPOSS\0-EarlySearches\home\louise_price.eminerals\Olanzapine_dmaflex</w:t>
+            </w:r>
+          </w:p>
+        </w:tc>
+      </w:tr>
+      <w:tr>
+        <w:trPr>
+          <w:trHeight w:val="255"/>
+        </w:trPr>
+        <w:tc>
+          <w:tcPr>
+            <w:tcW w:w="0" w:type="auto"/>
+            <w:tcBorders>
+              <w:top w:val="single" w:sz="4" w:space="0" w:color="auto"/>
+              <w:left w:val="single" w:sz="24" w:space="0" w:color="00B0F0"/>
+              <w:bottom w:val="single" w:sz="24" w:space="0" w:color="00B0F0"/>
+              <w:right w:val="single" w:sz="4" w:space="0" w:color="auto"/>
+            </w:tcBorders>
+            <w:shd w:val="clear" w:color="auto" w:fill="auto"/>
+            <w:noWrap/>
+            <w:vAlign w:val="bottom"/>
+          </w:tcPr>
+          <w:p>
+            <w:pPr>
+              <w:spacing w:after="0" w:line="240" w:lineRule="auto"/>
+              <w:rPr>
+                <w:rFonts w:ascii="Arial" w:hAnsi="Arial" w:cs="Arial"/>
+                <w:sz w:val="20"/>
+                <w:szCs w:val="20"/>
+              </w:rPr>
+            </w:pPr>
+            <w:r>
+              <w:rPr>
+                <w:rFonts w:ascii="Arial" w:hAnsi="Arial" w:cs="Arial"/>
+                <w:sz w:val="20"/>
+                <w:szCs w:val="20"/>
+              </w:rPr>
+              <w:t>Potential Description</w:t>
+            </w:r>
+          </w:p>
+        </w:tc>
+        <w:tc>
+          <w:tcPr>
+            <w:tcW w:w="0" w:type="auto"/>
+            <w:tcBorders>
+              <w:top w:val="single" w:sz="4" w:space="0" w:color="auto"/>
+              <w:left w:val="single" w:sz="4" w:space="0" w:color="auto"/>
+              <w:bottom w:val="single" w:sz="24" w:space="0" w:color="00B0F0"/>
+              <w:right w:val="single" w:sz="24" w:space="0" w:color="00B0F0"/>
+            </w:tcBorders>
+            <w:shd w:val="clear" w:color="auto" w:fill="auto"/>
+            <w:noWrap/>
+            <w:vAlign w:val="bottom"/>
+          </w:tcPr>
+          <w:p>
+            <w:pPr>
+              <w:spacing w:after="0" w:line="240" w:lineRule="auto"/>
+              <w:rPr>
+                <w:rFonts w:ascii="Arial" w:hAnsi="Arial" w:cs="Arial"/>
+                <w:sz w:val="20"/>
+                <w:szCs w:val="20"/>
+              </w:rPr>
+            </w:pPr>
+            <w:r>
+              <w:rPr>
+                <w:rFonts w:ascii="Arial" w:hAnsi="Arial" w:cs="Arial"/>
+                <w:sz w:val="20"/>
+                <w:szCs w:val="20"/>
+              </w:rPr>
+              <w:t>SCF 6-31</w:t>
+            </w:r>
+            <w:proofErr w:type="gramStart"/>
+            <w:r>
+              <w:rPr>
+                <w:rFonts w:ascii="Arial" w:hAnsi="Arial" w:cs="Arial"/>
+                <w:sz w:val="20"/>
+                <w:szCs w:val="20"/>
+              </w:rPr>
+              <w:t>G(</w:t>
+            </w:r>
+            <w:proofErr w:type="spellStart"/>
+            <w:proofErr w:type="gramEnd"/>
+            <w:r>
+              <w:rPr>
+                <w:rFonts w:ascii="Arial" w:hAnsi="Arial" w:cs="Arial"/>
+                <w:sz w:val="20"/>
+                <w:szCs w:val="20"/>
+              </w:rPr>
+              <w:t>d,p</w:t>
+            </w:r>
+            <w:proofErr w:type="spellEnd"/>
+            <w:r>
+              <w:rPr>
+                <w:rFonts w:ascii="Arial" w:hAnsi="Arial" w:cs="Arial"/>
+                <w:sz w:val="20"/>
+                <w:szCs w:val="20"/>
+              </w:rPr>
+              <w:t xml:space="preserve">  DMA(v1.2)+ </w:t>
+            </w:r>
+            <w:proofErr w:type="spellStart"/>
+            <w:r>
+              <w:rPr>
+                <w:rFonts w:ascii="Arial" w:hAnsi="Arial" w:cs="Arial"/>
+                <w:sz w:val="20"/>
+                <w:szCs w:val="20"/>
+              </w:rPr>
+              <w:t>fit.pots+iso</w:t>
+            </w:r>
+            <w:proofErr w:type="spellEnd"/>
+            <w:r>
+              <w:rPr>
+                <w:rFonts w:ascii="Arial" w:hAnsi="Arial" w:cs="Arial"/>
+                <w:sz w:val="20"/>
+                <w:szCs w:val="20"/>
+              </w:rPr>
+              <w:t xml:space="preserve"> S</w:t>
             </w:r>
           </w:p>
         </w:tc>
@@ -1607,79 +3259,6 @@
           <w:lang w:val="en-US"/>
         </w:rPr>
       </w:pPr>
-    </w:p>
-    <w:p>
-      <w:pPr>
-        <w:rPr>
-          <w:lang w:val="en-US"/>
-        </w:rPr>
-      </w:pPr>
-      <w:proofErr w:type="spellStart"/>
-      <w:r>
-        <w:rPr>
-          <w:lang w:val="en-US"/>
-        </w:rPr>
-        <w:t>CrystalPredictor</w:t>
-      </w:r>
-      <w:proofErr w:type="spellEnd"/>
-      <w:r>
-        <w:rPr>
-          <w:lang w:val="en-US"/>
-        </w:rPr>
-        <w:t xml:space="preserve"> was run</w:t>
-      </w:r>
-      <w:r>
-        <w:rPr>
-          <w:lang w:val="en-US"/>
-        </w:rPr>
-        <w:t xml:space="preserve"> – this is energy model 1</w:t>
-      </w:r>
-    </w:p>
-    <w:p>
-      <w:pPr>
-        <w:rPr>
-          <w:lang w:val="en-US"/>
-        </w:rPr>
-      </w:pPr>
-      <w:proofErr w:type="spellStart"/>
-      <w:r>
-        <w:rPr>
-          <w:lang w:val="en-US"/>
-        </w:rPr>
-        <w:t>CrystalOptimizer</w:t>
-      </w:r>
-      <w:proofErr w:type="spellEnd"/>
-      <w:r>
-        <w:rPr>
-          <w:lang w:val="en-US"/>
-        </w:rPr>
-        <w:t xml:space="preserve"> refinement was carried out (with a 30 Å cutoff)</w:t>
-      </w:r>
-      <w:r>
-        <w:rPr>
-          <w:lang w:val="en-US"/>
-        </w:rPr>
-        <w:t xml:space="preserve"> – this is energy model 2</w:t>
-      </w:r>
-    </w:p>
-    <w:p>
-      <w:pPr>
-        <w:rPr>
-          <w:lang w:val="en-US"/>
-        </w:rPr>
-      </w:pPr>
-      <w:r>
-        <w:rPr>
-          <w:lang w:val="en-US"/>
-        </w:rPr>
-        <w:t>The multipoles within the PCM were evaluated, and the unit cells reoptimized with DMACRYS (rigid molecule refinement).  Second derivative properties were evaluated for the optimized unit cell with a 15 Å cutoff.</w:t>
-      </w:r>
-      <w:r>
-        <w:rPr>
-          <w:lang w:val="en-US"/>
-        </w:rPr>
-        <w:t xml:space="preserve">  These are energy model 3.</w:t>
-      </w:r>
     </w:p>
     <w:tbl>
       <w:tblPr>
@@ -1694,7 +3273,7 @@
       <w:tr>
         <w:tc>
           <w:tcPr>
-            <w:tcW w:w="5228" w:type="dxa"/>
+            <w:tcW w:w="3555" w:type="dxa"/>
           </w:tcPr>
           <w:p>
             <w:pPr>
@@ -1707,7 +3286,6 @@
                 <w:noProof/>
                 <w:lang w:val="en-US"/>
               </w:rPr>
-              <w:lastRenderedPageBreak/>
               <w:drawing>
                 <wp:inline distT="0" distB="0" distL="0" distR="0" wp14:anchorId="37426E3A" wp14:editId="1C8A4524">
                   <wp:extent cx="2160000" cy="1411809"/>
@@ -1758,7 +3336,7 @@
         </w:tc>
         <w:tc>
           <w:tcPr>
-            <w:tcW w:w="5228" w:type="dxa"/>
+            <w:tcW w:w="6901" w:type="dxa"/>
             <w:vMerge w:val="restart"/>
           </w:tcPr>
           <w:p>
@@ -1773,7 +3351,7 @@
                 <w:lang w:val="en-US"/>
               </w:rPr>
               <w:drawing>
-                <wp:inline distT="0" distB="0" distL="0" distR="0" wp14:anchorId="4C442C83" wp14:editId="5300E7D9">
+                <wp:inline distT="0" distB="0" distL="0" distR="0" wp14:anchorId="4C442C83" wp14:editId="0D508080">
                   <wp:extent cx="4320000" cy="2828716"/>
                   <wp:effectExtent l="0" t="0" r="4445" b="0"/>
                   <wp:docPr id="592051914" name="Picture 3"/>
@@ -1824,7 +3402,7 @@
       <w:tr>
         <w:tc>
           <w:tcPr>
-            <w:tcW w:w="5228" w:type="dxa"/>
+            <w:tcW w:w="3555" w:type="dxa"/>
           </w:tcPr>
           <w:p>
             <w:pPr>
@@ -1887,7 +3465,7 @@
         </w:tc>
         <w:tc>
           <w:tcPr>
-            <w:tcW w:w="5228" w:type="dxa"/>
+            <w:tcW w:w="6901" w:type="dxa"/>
             <w:vMerge/>
           </w:tcPr>
           <w:p>
@@ -1900,20 +3478,6 @@
         </w:tc>
       </w:tr>
     </w:tbl>
-    <w:p>
-      <w:pPr>
-        <w:rPr>
-          <w:lang w:val="en-US"/>
-        </w:rPr>
-      </w:pPr>
-    </w:p>
-    <w:p>
-      <w:pPr>
-        <w:rPr>
-          <w:lang w:val="en-US"/>
-        </w:rPr>
-      </w:pPr>
-    </w:p>
     <w:p>
       <w:pPr>
         <w:pStyle w:val="Caption"/>
@@ -1989,13 +3553,25 @@
         <w:rPr>
           <w:lang w:val="en-US"/>
         </w:rPr>
-        <w:t>4</w:t>
+        <w:t>5</w:t>
       </w:r>
       <w:r>
         <w:rPr>
           <w:lang w:val="en-US"/>
         </w:rPr>
-        <w:t xml:space="preserve"> with Jun</w:t>
+        <w:t xml:space="preserve"> with </w:t>
+      </w:r>
+      <w:r>
+        <w:rPr>
+          <w:lang w:val="en-US"/>
+        </w:rPr>
+        <w:t xml:space="preserve">Mar, </w:t>
+      </w:r>
+      <w:r>
+        <w:rPr>
+          <w:lang w:val="en-US"/>
+        </w:rPr>
+        <w:t>Jun</w:t>
       </w:r>
       <w:r>
         <w:rPr>
@@ -2019,7 +3595,7 @@
         <w:rPr>
           <w:lang w:val="en-US"/>
         </w:rPr>
-        <w:t>3</w:t>
+        <w:t>4</w:t>
       </w:r>
       <w:r>
         <w:rPr>
@@ -2040,12 +3616,6 @@
           <w:lang w:val="en-US"/>
         </w:rPr>
       </w:pPr>
-      <w:r>
-        <w:rPr>
-          <w:lang w:val="en-US"/>
-        </w:rPr>
-        <w:t>The recently published structure for form III is included, although it is not yet on the CSD.</w:t>
-      </w:r>
     </w:p>
     <w:p>
       <w:pPr>
@@ -3085,6 +4655,7 @@
                 <w:rFonts w:ascii="Aptos Narrow" w:hAnsi="Aptos Narrow"/>
                 <w:color w:val="000000"/>
               </w:rPr>
+              <w:lastRenderedPageBreak/>
               <w:t>UNOGIN03</w:t>
             </w:r>
           </w:p>
@@ -4097,10 +5668,9 @@
             </w:pPr>
             <w:r>
               <w:rPr>
-                <w:rFonts w:ascii="Aptos Narrow" w:hAnsi="Aptos Narrow"/>
-                <w:color w:val="000000"/>
-              </w:rPr>
-              <w:t>90</w:t>
+                <w:lang w:val="en-US"/>
+              </w:rPr>
+              <w:t>110.43</w:t>
             </w:r>
           </w:p>
         </w:tc>
@@ -4125,7 +5695,7 @@
                 <w:rFonts w:ascii="Aptos Narrow" w:hAnsi="Aptos Narrow"/>
                 <w:color w:val="000000"/>
               </w:rPr>
-              <w:t>110.43</w:t>
+              <w:t>90</w:t>
             </w:r>
           </w:p>
         </w:tc>
@@ -4512,7 +6082,23 @@
                 <w:rFonts w:ascii="Calibri" w:hAnsi="Calibri" w:cs="Calibri"/>
                 <w:color w:val="000000"/>
               </w:rPr>
-              <w:t xml:space="preserve">  (The title of the paper refers to this polymorph as form II, due to the misleading patent literature.  It is actually form I by the current nomenclature.)</w:t>
+              <w:t xml:space="preserve">  (The title of the paper refers to this polymorph as form II, due to the misleading patent literature.  It is </w:t>
+            </w:r>
+            <w:proofErr w:type="gramStart"/>
+            <w:r>
+              <w:rPr>
+                <w:rFonts w:ascii="Calibri" w:hAnsi="Calibri" w:cs="Calibri"/>
+                <w:color w:val="000000"/>
+              </w:rPr>
+              <w:t>actually form</w:t>
+            </w:r>
+            <w:proofErr w:type="gramEnd"/>
+            <w:r>
+              <w:rPr>
+                <w:rFonts w:ascii="Calibri" w:hAnsi="Calibri" w:cs="Calibri"/>
+                <w:color w:val="000000"/>
+              </w:rPr>
+              <w:t xml:space="preserve"> I by the current nomenclature.)</w:t>
             </w:r>
           </w:p>
         </w:tc>
@@ -4808,15 +6394,7 @@
                 <w:rFonts w:ascii="Calibri" w:hAnsi="Calibri" w:cs="Calibri"/>
                 <w:color w:val="000000"/>
               </w:rPr>
-              <w:t xml:space="preserve"> of olanzapine with nicotinamide in a 1:1 ratio from ethyl acetate afforded block-shaped pale-yellow crystals of olanzapine form IV in the space group P21/c. The expected cocrystal </w:t>
-            </w:r>
-            <w:r>
-              <w:rPr>
-                <w:rFonts w:ascii="Calibri" w:hAnsi="Calibri" w:cs="Calibri"/>
-                <w:color w:val="000000"/>
-              </w:rPr>
-              <w:lastRenderedPageBreak/>
-              <w:t>with nicotinamide was not obtained.</w:t>
+              <w:t xml:space="preserve"> of olanzapine with nicotinamide in a 1:1 ratio from ethyl acetate afforded block-shaped pale-yellow crystals of olanzapine form IV in the space group P21/c. The expected cocrystal with nicotinamide was not obtained.</w:t>
             </w:r>
             <w:r>
               <w:rPr>
@@ -4882,7 +6460,6 @@
                 <w:rFonts w:ascii="Aptos Narrow" w:hAnsi="Aptos Narrow"/>
                 <w:color w:val="000000"/>
               </w:rPr>
-              <w:lastRenderedPageBreak/>
               <w:t>UNOGIN03</w:t>
             </w:r>
           </w:p>
@@ -5402,7 +6979,23 @@
                 <w:rFonts w:ascii="Calibri" w:hAnsi="Calibri" w:cs="Calibri"/>
                 <w:color w:val="000000"/>
               </w:rPr>
-              <w:t>A simultaneous DSC–PXRD analytical platform, similar to that described by Clout et al., was used to heat and crystallize the amorphous dispersion and concurrently capture heat flow and diffraction data.</w:t>
+              <w:t xml:space="preserve">A simultaneous DSC–PXRD analytical platform, </w:t>
+            </w:r>
+            <w:proofErr w:type="gramStart"/>
+            <w:r>
+              <w:rPr>
+                <w:rFonts w:ascii="Calibri" w:hAnsi="Calibri" w:cs="Calibri"/>
+                <w:color w:val="000000"/>
+              </w:rPr>
+              <w:t>similar to</w:t>
+            </w:r>
+            <w:proofErr w:type="gramEnd"/>
+            <w:r>
+              <w:rPr>
+                <w:rFonts w:ascii="Calibri" w:hAnsi="Calibri" w:cs="Calibri"/>
+                <w:color w:val="000000"/>
+              </w:rPr>
+              <w:t xml:space="preserve"> that described by Clout et al., was used to heat and crystallize the amorphous dispersion and concurrently capture heat flow and diffraction data.</w:t>
             </w:r>
             <w:r>
               <w:rPr>
@@ -5850,7 +7443,21 @@
         <w:rPr>
           <w:lang w:val="en-US"/>
         </w:rPr>
-        <w:t xml:space="preserve">) relating to the manner in which the benzodiazepine group linked to the nitrogen atom.  Susan </w:t>
+        <w:t xml:space="preserve">) relating to the </w:t>
+      </w:r>
+      <w:proofErr w:type="gramStart"/>
+      <w:r>
+        <w:rPr>
+          <w:lang w:val="en-US"/>
+        </w:rPr>
+        <w:t>manner in which</w:t>
+      </w:r>
+      <w:proofErr w:type="gramEnd"/>
+      <w:r>
+        <w:rPr>
+          <w:lang w:val="en-US"/>
+        </w:rPr>
+        <w:t xml:space="preserve"> the benzodiazepine group linked to the nitrogen atom.  Susan </w:t>
       </w:r>
       <w:r>
         <w:rPr>
@@ -5992,6 +7599,7 @@
         <w:ind w:left="720" w:hanging="720"/>
       </w:pPr>
       <w:r>
+        <w:lastRenderedPageBreak/>
         <w:fldChar w:fldCharType="begin"/>
       </w:r>
       <w:r>
@@ -6951,6 +8559,7 @@
   <w:style w:type="character" w:default="1" w:styleId="DefaultParagraphFont">
     <w:name w:val="Default Paragraph Font"/>
     <w:uiPriority w:val="1"/>
+    <w:semiHidden/>
     <w:unhideWhenUsed/>
   </w:style>
   <w:style w:type="table" w:default="1" w:styleId="TableNormal">

</xml_diff>